<commit_message>
Changed football to soccer
</commit_message>
<xml_diff>
--- a/ppmf/poster_ppmf.docx
+++ b/ppmf/poster_ppmf.docx
@@ -1155,7 +1155,13 @@
     </w:p>
     <w:p>
       <w:r>
-        <w:t xml:space="preserve">However, the Gaussian distribution model is more suitable for scores whose expectation is far from 0, e.g. NBA. For football, the domain of entries of </w:t>
+        <w:t>However, the Gaussian distribution model is more suitable for scores whose expectation is far from 0, e.g. NBA. For</w:t>
+      </w:r>
+      <w:r>
+        <w:t xml:space="preserve"> soccer</w:t>
+      </w:r>
+      <w:r>
+        <w:t xml:space="preserve">, the domain of entries of </w:t>
       </w:r>
       <m:oMath>
         <m:r>
@@ -1166,11 +1172,11 @@
         </m:r>
       </m:oMath>
       <w:r>
-        <w:t xml:space="preserve"> is close </w:t>
+        <w:t xml:space="preserve"> is close to </w:t>
       </w:r>
       <w:r>
         <w:lastRenderedPageBreak/>
-        <w:t>to zero and discrete. It is obvious not suitable for Gaussian model.</w:t>
+        <w:t>zero and discrete. It is obvious not suitable for Gaussian model.</w:t>
       </w:r>
     </w:p>
     <w:p>
@@ -3826,21 +3832,24 @@
     <w:p/>
     <w:p>
       <w:r>
-        <w:t xml:space="preserve">PPMF can achieve an accuracy of over 40%. Although the accuracy difference between PPMF and PMF is not significant, we believe PPMF is a more suitable model for football game prediction. </w:t>
-      </w:r>
-      <w:r>
-        <w:t xml:space="preserve">For now, only the game goals is used for prediction. </w:t>
-      </w:r>
-      <w:r>
-        <w:t>I</w:t>
-      </w:r>
-      <w:r>
-        <w:t xml:space="preserve">n the future, more features </w:t>
+        <w:t xml:space="preserve">PPMF can achieve an accuracy of over 40%. Although the accuracy difference between PPMF and PMF is not significant, we believe PPMF is a more suitable model for </w:t>
+      </w:r>
+      <w:r>
+        <w:t xml:space="preserve">soccer </w:t>
       </w:r>
       <w:bookmarkStart w:id="0" w:name="_GoBack"/>
       <w:bookmarkEnd w:id="0"/>
       <w:r>
-        <w:t xml:space="preserve">of the game should be incorporated. </w:t>
+        <w:t xml:space="preserve">prediction. </w:t>
+      </w:r>
+      <w:r>
+        <w:t xml:space="preserve">For now, only the game goals is used for prediction. </w:t>
+      </w:r>
+      <w:r>
+        <w:t>I</w:t>
+      </w:r>
+      <w:r>
+        <w:t xml:space="preserve">n the future, more features of the game should be incorporated. </w:t>
       </w:r>
     </w:p>
     <w:p>
@@ -4658,11 +4667,11 @@
           <c:showBubbleSize val="0"/>
         </c:dLbls>
         <c:smooth val="0"/>
-        <c:axId val="-1821525440"/>
-        <c:axId val="-1821523392"/>
+        <c:axId val="-1760246880"/>
+        <c:axId val="-1760244560"/>
       </c:lineChart>
       <c:catAx>
-        <c:axId val="-1821525440"/>
+        <c:axId val="-1760246880"/>
         <c:scaling>
           <c:orientation val="minMax"/>
         </c:scaling>
@@ -4704,7 +4713,7 @@
             <a:endParaRPr lang="zh-CN"/>
           </a:p>
         </c:txPr>
-        <c:crossAx val="-1821523392"/>
+        <c:crossAx val="-1760244560"/>
         <c:crosses val="autoZero"/>
         <c:auto val="1"/>
         <c:lblAlgn val="ctr"/>
@@ -4712,7 +4721,7 @@
         <c:noMultiLvlLbl val="0"/>
       </c:catAx>
       <c:valAx>
-        <c:axId val="-1821523392"/>
+        <c:axId val="-1760244560"/>
         <c:scaling>
           <c:orientation val="minMax"/>
         </c:scaling>
@@ -4763,7 +4772,7 @@
             <a:endParaRPr lang="zh-CN"/>
           </a:p>
         </c:txPr>
-        <c:crossAx val="-1821525440"/>
+        <c:crossAx val="-1760246880"/>
         <c:crosses val="autoZero"/>
         <c:crossBetween val="between"/>
       </c:valAx>

</xml_diff>

<commit_message>
Update with colored label
</commit_message>
<xml_diff>
--- a/ppmf/poster_ppmf.docx
+++ b/ppmf/poster_ppmf.docx
@@ -82,7 +82,13 @@
     </w:p>
     <w:p>
       <w:r>
-        <w:t>Apart from classic classification approach, we also developed another approach, i.e. Poisson probabilistic matrix factorization (PPMF). With PPMF, we can obtain the result of a season at a time.</w:t>
+        <w:rPr>
+          <w:color w:val="FFC000"/>
+        </w:rPr>
+        <w:t>Apart from classic classification approach, we also developed another approach, i.e. Poisson probabilistic matrix factorization (PPMF).</w:t>
+      </w:r>
+      <w:r>
+        <w:t xml:space="preserve"> With PPMF, we can obtain the result of a season at a time.</w:t>
       </w:r>
     </w:p>
     <w:p/>
@@ -101,7 +107,13 @@
     </w:p>
     <w:p>
       <w:r>
-        <w:t xml:space="preserve">We have learned the matrix factorization (MF) in class: </w:t>
+        <w:rPr>
+          <w:color w:val="FF0000"/>
+        </w:rPr>
+        <w:t>We have learned the matrix factorization (MF) in class:</w:t>
+      </w:r>
+      <w:r>
+        <w:t xml:space="preserve"> </w:t>
       </w:r>
       <w:r>
         <w:t xml:space="preserve">Given a </w:t>
@@ -180,11 +192,17 @@
       </w:r>
     </w:p>
     <w:p>
+      <w:pPr>
+        <w:rPr>
+          <w:color w:val="FF0000"/>
+        </w:rPr>
+      </w:pPr>
       <m:oMathPara>
         <m:oMath>
           <m:r>
             <w:rPr>
               <w:rFonts w:ascii="Cambria Math" w:hAnsi="Cambria Math"/>
+              <w:color w:val="FF0000"/>
             </w:rPr>
             <m:t>X≈B</m:t>
           </m:r>
@@ -194,6 +212,7 @@
                 <w:rPr>
                   <w:rFonts w:ascii="Cambria Math" w:hAnsi="Cambria Math"/>
                   <w:i/>
+                  <w:color w:val="FF0000"/>
                 </w:rPr>
               </m:ctrlPr>
             </m:sSupPr>
@@ -201,6 +220,7 @@
               <m:r>
                 <w:rPr>
                   <w:rFonts w:ascii="Cambria Math" w:hAnsi="Cambria Math"/>
+                  <w:color w:val="FF0000"/>
                 </w:rPr>
                 <m:t>C</m:t>
               </m:r>
@@ -209,6 +229,7 @@
               <m:r>
                 <w:rPr>
                   <w:rFonts w:ascii="Cambria Math" w:hAnsi="Cambria Math"/>
+                  <w:color w:val="FF0000"/>
                 </w:rPr>
                 <m:t>T</m:t>
               </m:r>
@@ -217,6 +238,7 @@
           <m:r>
             <w:rPr>
               <w:rFonts w:ascii="Cambria Math" w:hAnsi="Cambria Math"/>
+              <w:color w:val="FF0000"/>
             </w:rPr>
             <m:t>=</m:t>
           </m:r>
@@ -226,6 +248,7 @@
                 <w:rPr>
                   <w:rFonts w:ascii="Cambria Math" w:hAnsi="Cambria Math"/>
                   <w:i/>
+                  <w:color w:val="FF0000"/>
                 </w:rPr>
               </m:ctrlPr>
             </m:accPr>
@@ -233,6 +256,7 @@
               <m:r>
                 <w:rPr>
                   <w:rFonts w:ascii="Cambria Math" w:hAnsi="Cambria Math"/>
+                  <w:color w:val="FF0000"/>
                 </w:rPr>
                 <m:t>X</m:t>
               </m:r>
@@ -276,7 +300,23 @@
         </m:r>
       </m:oMath>
       <w:r>
-        <w:t xml:space="preserve">, to obtain some kind of “similarity” between the rows and columns of </w:t>
+        <w:t xml:space="preserve">, to obtain </w:t>
+      </w:r>
+      <w:proofErr w:type="gramStart"/>
+      <w:r>
+        <w:t>some k</w:t>
+      </w:r>
+      <w:proofErr w:type="spellStart"/>
+      <w:r>
+        <w:t>ind</w:t>
+      </w:r>
+      <w:proofErr w:type="spellEnd"/>
+      <w:r>
+        <w:t xml:space="preserve"> of “</w:t>
+      </w:r>
+      <w:proofErr w:type="gramEnd"/>
+      <w:r>
+        <w:t xml:space="preserve">similarity” between the rows and columns of </w:t>
       </w:r>
       <m:oMath>
         <m:r>
@@ -291,6 +331,11 @@
       </w:r>
     </w:p>
     <w:p>
+      <w:pPr>
+        <w:rPr>
+          <w:color w:val="FF0000"/>
+        </w:rPr>
+      </w:pPr>
       <w:r>
         <w:t xml:space="preserve">To further </w:t>
       </w:r>
@@ -304,26 +349,42 @@
         <w:t xml:space="preserve"> the concept of probability</w:t>
       </w:r>
       <w:r>
-        <w:t xml:space="preserve">, probabilistic matrix factorization (PMF) is developed. This method incorporates Bayesian inference by assuming the distribution of the randomness shown by </w:t>
+        <w:t xml:space="preserve">, probabilistic matrix factorization (PMF) is developed. </w:t>
+      </w:r>
+      <w:r>
+        <w:rPr>
+          <w:color w:val="FF0000"/>
+        </w:rPr>
+        <w:t xml:space="preserve">This method incorporates Bayesian inference by assuming the distribution of the randomness shown by </w:t>
       </w:r>
       <m:oMath>
         <m:r>
           <w:rPr>
             <w:rFonts w:ascii="Cambria Math" w:hAnsi="Cambria Math"/>
+            <w:color w:val="FF0000"/>
           </w:rPr>
           <m:t>X</m:t>
         </m:r>
       </m:oMath>
       <w:r>
+        <w:rPr>
+          <w:color w:val="FF0000"/>
+        </w:rPr>
         <w:t>:</w:t>
       </w:r>
     </w:p>
     <w:p>
+      <w:pPr>
+        <w:rPr>
+          <w:color w:val="FF0000"/>
+        </w:rPr>
+      </w:pPr>
       <m:oMathPara>
         <m:oMath>
           <m:r>
             <w:rPr>
               <w:rFonts w:ascii="Cambria Math" w:hAnsi="Cambria Math"/>
+              <w:color w:val="FF0000"/>
             </w:rPr>
             <m:t>p</m:t>
           </m:r>
@@ -333,6 +394,7 @@
                 <w:rPr>
                   <w:rFonts w:ascii="Cambria Math" w:hAnsi="Cambria Math"/>
                   <w:i/>
+                  <w:color w:val="FF0000"/>
                 </w:rPr>
               </m:ctrlPr>
             </m:dPr>
@@ -340,6 +402,7 @@
               <m:r>
                 <w:rPr>
                   <w:rFonts w:ascii="Cambria Math" w:hAnsi="Cambria Math"/>
+                  <w:color w:val="FF0000"/>
                 </w:rPr>
                 <m:t>X</m:t>
               </m:r>
@@ -348,6 +411,7 @@
               <m:r>
                 <w:rPr>
                   <w:rFonts w:ascii="Cambria Math" w:hAnsi="Cambria Math"/>
+                  <w:color w:val="FF0000"/>
                 </w:rPr>
                 <m:t>B,C,</m:t>
               </m:r>
@@ -357,6 +421,7 @@
                     <w:rPr>
                       <w:rFonts w:ascii="Cambria Math" w:hAnsi="Cambria Math"/>
                       <w:i/>
+                      <w:color w:val="FF0000"/>
                     </w:rPr>
                   </m:ctrlPr>
                 </m:sSupPr>
@@ -364,6 +429,7 @@
                   <m:r>
                     <w:rPr>
                       <w:rFonts w:ascii="Cambria Math" w:hAnsi="Cambria Math"/>
+                      <w:color w:val="FF0000"/>
                     </w:rPr>
                     <m:t>σ</m:t>
                   </m:r>
@@ -372,6 +438,7 @@
                   <m:r>
                     <w:rPr>
                       <w:rFonts w:ascii="Cambria Math" w:hAnsi="Cambria Math"/>
+                      <w:color w:val="FF0000"/>
                     </w:rPr>
                     <m:t>2</m:t>
                   </m:r>
@@ -382,6 +449,7 @@
           <m:r>
             <w:rPr>
               <w:rFonts w:ascii="Cambria Math" w:hAnsi="Cambria Math"/>
+              <w:color w:val="FF0000"/>
             </w:rPr>
             <m:t>=</m:t>
           </m:r>
@@ -393,6 +461,7 @@
                 <w:rPr>
                   <w:rFonts w:ascii="Cambria Math" w:hAnsi="Cambria Math"/>
                   <w:i/>
+                  <w:color w:val="FF0000"/>
                 </w:rPr>
               </m:ctrlPr>
             </m:naryPr>
@@ -400,6 +469,7 @@
               <m:r>
                 <w:rPr>
                   <w:rFonts w:ascii="Cambria Math" w:hAnsi="Cambria Math"/>
+                  <w:color w:val="FF0000"/>
                 </w:rPr>
                 <m:t>i=1</m:t>
               </m:r>
@@ -408,6 +478,7 @@
               <m:r>
                 <w:rPr>
                   <w:rFonts w:ascii="Cambria Math" w:hAnsi="Cambria Math"/>
+                  <w:color w:val="FF0000"/>
                 </w:rPr>
                 <m:t>m</m:t>
               </m:r>
@@ -421,6 +492,7 @@
                     <w:rPr>
                       <w:rFonts w:ascii="Cambria Math" w:hAnsi="Cambria Math"/>
                       <w:i/>
+                      <w:color w:val="FF0000"/>
                     </w:rPr>
                   </m:ctrlPr>
                 </m:naryPr>
@@ -428,6 +500,7 @@
                   <m:r>
                     <w:rPr>
                       <w:rFonts w:ascii="Cambria Math" w:hAnsi="Cambria Math"/>
+                      <w:color w:val="FF0000"/>
                     </w:rPr>
                     <m:t>i=1</m:t>
                   </m:r>
@@ -436,6 +509,7 @@
                   <m:r>
                     <w:rPr>
                       <w:rFonts w:ascii="Cambria Math" w:hAnsi="Cambria Math"/>
+                      <w:color w:val="FF0000"/>
                     </w:rPr>
                     <m:t>n</m:t>
                   </m:r>
@@ -447,6 +521,7 @@
                         <w:rPr>
                           <w:rFonts w:ascii="Cambria Math" w:hAnsi="Cambria Math"/>
                           <w:i/>
+                          <w:color w:val="FF0000"/>
                         </w:rPr>
                       </m:ctrlPr>
                     </m:sSupPr>
@@ -454,6 +529,7 @@
                       <m:r>
                         <w:rPr>
                           <w:rFonts w:ascii="Cambria Math" w:hAnsi="Cambria Math"/>
+                          <w:color w:val="FF0000"/>
                         </w:rPr>
                         <m:t>[N(</m:t>
                       </m:r>
@@ -463,6 +539,7 @@
                             <w:rPr>
                               <w:rFonts w:ascii="Cambria Math" w:hAnsi="Cambria Math"/>
                               <w:i/>
+                              <w:color w:val="FF0000"/>
                             </w:rPr>
                           </m:ctrlPr>
                         </m:sSubPr>
@@ -470,6 +547,7 @@
                           <m:r>
                             <w:rPr>
                               <w:rFonts w:ascii="Cambria Math" w:hAnsi="Cambria Math"/>
+                              <w:color w:val="FF0000"/>
                             </w:rPr>
                             <m:t>X</m:t>
                           </m:r>
@@ -478,6 +556,7 @@
                           <m:r>
                             <w:rPr>
                               <w:rFonts w:ascii="Cambria Math" w:hAnsi="Cambria Math"/>
+                              <w:color w:val="FF0000"/>
                             </w:rPr>
                             <m:t>ij</m:t>
                           </m:r>
@@ -486,6 +565,7 @@
                       <m:r>
                         <w:rPr>
                           <w:rFonts w:ascii="Cambria Math" w:hAnsi="Cambria Math"/>
+                          <w:color w:val="FF0000"/>
                         </w:rPr>
                         <m:t>|</m:t>
                       </m:r>
@@ -495,6 +575,7 @@
                             <w:rPr>
                               <w:rFonts w:ascii="Cambria Math" w:hAnsi="Cambria Math"/>
                               <w:i/>
+                              <w:color w:val="FF0000"/>
                             </w:rPr>
                           </m:ctrlPr>
                         </m:sSubSupPr>
@@ -502,6 +583,7 @@
                           <m:r>
                             <w:rPr>
                               <w:rFonts w:ascii="Cambria Math" w:hAnsi="Cambria Math"/>
+                              <w:color w:val="FF0000"/>
                             </w:rPr>
                             <m:t>B</m:t>
                           </m:r>
@@ -510,6 +592,7 @@
                           <m:r>
                             <w:rPr>
                               <w:rFonts w:ascii="Cambria Math" w:hAnsi="Cambria Math"/>
+                              <w:color w:val="FF0000"/>
                             </w:rPr>
                             <m:t>i</m:t>
                           </m:r>
@@ -518,6 +601,7 @@
                           <m:r>
                             <w:rPr>
                               <w:rFonts w:ascii="Cambria Math" w:hAnsi="Cambria Math"/>
+                              <w:color w:val="FF0000"/>
                             </w:rPr>
                             <m:t>T</m:t>
                           </m:r>
@@ -529,6 +613,7 @@
                             <w:rPr>
                               <w:rFonts w:ascii="Cambria Math" w:hAnsi="Cambria Math"/>
                               <w:i/>
+                              <w:color w:val="FF0000"/>
                             </w:rPr>
                           </m:ctrlPr>
                         </m:sSubPr>
@@ -536,6 +621,7 @@
                           <m:r>
                             <w:rPr>
                               <w:rFonts w:ascii="Cambria Math" w:hAnsi="Cambria Math"/>
+                              <w:color w:val="FF0000"/>
                             </w:rPr>
                             <m:t>C</m:t>
                           </m:r>
@@ -544,6 +630,7 @@
                           <m:r>
                             <w:rPr>
                               <w:rFonts w:ascii="Cambria Math" w:hAnsi="Cambria Math"/>
+                              <w:color w:val="FF0000"/>
                             </w:rPr>
                             <m:t>j</m:t>
                           </m:r>
@@ -552,6 +639,7 @@
                       <m:r>
                         <w:rPr>
                           <w:rFonts w:ascii="Cambria Math" w:hAnsi="Cambria Math"/>
+                          <w:color w:val="FF0000"/>
                         </w:rPr>
                         <m:t>,</m:t>
                       </m:r>
@@ -561,6 +649,7 @@
                             <w:rPr>
                               <w:rFonts w:ascii="Cambria Math" w:hAnsi="Cambria Math"/>
                               <w:i/>
+                              <w:color w:val="FF0000"/>
                             </w:rPr>
                           </m:ctrlPr>
                         </m:sSupPr>
@@ -568,6 +657,7 @@
                           <m:r>
                             <w:rPr>
                               <w:rFonts w:ascii="Cambria Math" w:hAnsi="Cambria Math"/>
+                              <w:color w:val="FF0000"/>
                             </w:rPr>
                             <m:t>σ</m:t>
                           </m:r>
@@ -576,6 +666,7 @@
                           <m:r>
                             <w:rPr>
                               <w:rFonts w:ascii="Cambria Math" w:hAnsi="Cambria Math"/>
+                              <w:color w:val="FF0000"/>
                             </w:rPr>
                             <m:t>2</m:t>
                           </m:r>
@@ -584,6 +675,7 @@
                       <m:r>
                         <w:rPr>
                           <w:rFonts w:ascii="Cambria Math" w:hAnsi="Cambria Math"/>
+                          <w:color w:val="FF0000"/>
                         </w:rPr>
                         <m:t>)]</m:t>
                       </m:r>
@@ -595,6 +687,7 @@
                             <w:rPr>
                               <w:rFonts w:ascii="Cambria Math" w:hAnsi="Cambria Math"/>
                               <w:i/>
+                              <w:color w:val="FF0000"/>
                             </w:rPr>
                           </m:ctrlPr>
                         </m:sSubPr>
@@ -602,6 +695,7 @@
                           <m:r>
                             <w:rPr>
                               <w:rFonts w:ascii="Cambria Math" w:hAnsi="Cambria Math"/>
+                              <w:color w:val="FF0000"/>
                             </w:rPr>
                             <m:t>I</m:t>
                           </m:r>
@@ -610,6 +704,7 @@
                           <m:r>
                             <w:rPr>
                               <w:rFonts w:ascii="Cambria Math" w:hAnsi="Cambria Math"/>
+                              <w:color w:val="FF0000"/>
                             </w:rPr>
                             <m:t>ij</m:t>
                           </m:r>
@@ -625,6 +720,11 @@
       </m:oMathPara>
     </w:p>
     <w:p>
+      <w:pPr>
+        <w:rPr>
+          <w:color w:val="FF0000"/>
+        </w:rPr>
+      </w:pPr>
       <w:r>
         <w:t xml:space="preserve">where </w:t>
       </w:r>
@@ -749,11 +849,33 @@
           <w:rPr>
             <w:rFonts w:ascii="Cambria Math" w:hAnsi="Cambria Math"/>
           </w:rPr>
-          <m:t>(i,j)</m:t>
+          <m:t>(</m:t>
+        </m:r>
+        <w:proofErr w:type="gramStart"/>
+        <m:r>
+          <w:rPr>
+            <w:rFonts w:ascii="Cambria Math" w:hAnsi="Cambria Math"/>
+          </w:rPr>
+          <m:t>i,j</m:t>
+        </m:r>
+        <w:proofErr w:type="gramEnd"/>
+        <m:r>
+          <w:rPr>
+            <w:rFonts w:ascii="Cambria Math" w:hAnsi="Cambria Math"/>
+          </w:rPr>
+          <m:t>)</m:t>
         </m:r>
       </m:oMath>
       <w:r>
-        <w:t xml:space="preserve"> is presence in </w:t>
+        <w:t xml:space="preserve"> is pr</w:t>
+      </w:r>
+      <w:proofErr w:type="spellStart"/>
+      <w:r>
+        <w:t>esence</w:t>
+      </w:r>
+      <w:proofErr w:type="spellEnd"/>
+      <w:r>
+        <w:t xml:space="preserve"> in </w:t>
       </w:r>
       <m:oMath>
         <m:r>
@@ -767,38 +889,65 @@
         <w:t xml:space="preserve">. </w:t>
       </w:r>
       <w:r>
+        <w:rPr>
+          <w:color w:val="FF0000"/>
+        </w:rPr>
         <w:t xml:space="preserve">The regularization of </w:t>
       </w:r>
+      <w:proofErr w:type="gramStart"/>
       <m:oMath>
         <m:r>
           <w:rPr>
             <w:rFonts w:ascii="Cambria Math" w:hAnsi="Cambria Math"/>
+            <w:color w:val="FF0000"/>
           </w:rPr>
           <m:t>B,C</m:t>
         </m:r>
       </m:oMath>
-      <w:r>
+      <w:proofErr w:type="gramEnd"/>
+      <w:r>
+        <w:rPr>
+          <w:color w:val="FF0000"/>
+        </w:rPr>
         <w:t xml:space="preserve"> </w:t>
       </w:r>
       <w:r>
+        <w:rPr>
+          <w:color w:val="FF0000"/>
+        </w:rPr>
         <w:t>are</w:t>
       </w:r>
       <w:r>
+        <w:rPr>
+          <w:color w:val="FF0000"/>
+        </w:rPr>
         <w:t xml:space="preserve"> achieved</w:t>
       </w:r>
       <w:r>
+        <w:rPr>
+          <w:color w:val="FF0000"/>
+        </w:rPr>
         <w:t xml:space="preserve"> </w:t>
       </w:r>
       <w:r>
+        <w:rPr>
+          <w:color w:val="FF0000"/>
+        </w:rPr>
         <w:t>by their priors:</w:t>
       </w:r>
     </w:p>
     <w:p>
+      <w:pPr>
+        <w:rPr>
+          <w:color w:val="FF0000"/>
+        </w:rPr>
+      </w:pPr>
       <m:oMathPara>
         <m:oMath>
           <m:r>
             <w:rPr>
               <w:rFonts w:ascii="Cambria Math" w:hAnsi="Cambria Math"/>
+              <w:color w:val="FF0000"/>
             </w:rPr>
             <m:t>p</m:t>
           </m:r>
@@ -808,6 +957,7 @@
                 <w:rPr>
                   <w:rFonts w:ascii="Cambria Math" w:hAnsi="Cambria Math"/>
                   <w:i/>
+                  <w:color w:val="FF0000"/>
                 </w:rPr>
               </m:ctrlPr>
             </m:dPr>
@@ -815,6 +965,7 @@
               <m:r>
                 <w:rPr>
                   <w:rFonts w:ascii="Cambria Math" w:hAnsi="Cambria Math"/>
+                  <w:color w:val="FF0000"/>
                 </w:rPr>
                 <m:t>B</m:t>
               </m:r>
@@ -826,6 +977,7 @@
                     <w:rPr>
                       <w:rFonts w:ascii="Cambria Math" w:hAnsi="Cambria Math"/>
                       <w:i/>
+                      <w:color w:val="FF0000"/>
                     </w:rPr>
                   </m:ctrlPr>
                 </m:sSubSupPr>
@@ -833,6 +985,7 @@
                   <m:r>
                     <w:rPr>
                       <w:rFonts w:ascii="Cambria Math" w:hAnsi="Cambria Math"/>
+                      <w:color w:val="FF0000"/>
                     </w:rPr>
                     <m:t>σ</m:t>
                   </m:r>
@@ -841,6 +994,7 @@
                   <m:r>
                     <w:rPr>
                       <w:rFonts w:ascii="Cambria Math" w:hAnsi="Cambria Math"/>
+                      <w:color w:val="FF0000"/>
                     </w:rPr>
                     <m:t>B</m:t>
                   </m:r>
@@ -849,6 +1003,7 @@
                   <m:r>
                     <w:rPr>
                       <w:rFonts w:ascii="Cambria Math" w:hAnsi="Cambria Math"/>
+                      <w:color w:val="FF0000"/>
                     </w:rPr>
                     <m:t>2</m:t>
                   </m:r>
@@ -859,6 +1014,7 @@
           <m:r>
             <w:rPr>
               <w:rFonts w:ascii="Cambria Math" w:hAnsi="Cambria Math"/>
+              <w:color w:val="FF0000"/>
             </w:rPr>
             <m:t>=</m:t>
           </m:r>
@@ -870,6 +1026,7 @@
                 <w:rPr>
                   <w:rFonts w:ascii="Cambria Math" w:hAnsi="Cambria Math"/>
                   <w:i/>
+                  <w:color w:val="FF0000"/>
                 </w:rPr>
               </m:ctrlPr>
             </m:naryPr>
@@ -877,6 +1034,7 @@
               <m:r>
                 <w:rPr>
                   <w:rFonts w:ascii="Cambria Math" w:hAnsi="Cambria Math"/>
+                  <w:color w:val="FF0000"/>
                 </w:rPr>
                 <m:t>i=1</m:t>
               </m:r>
@@ -885,6 +1043,7 @@
               <m:r>
                 <w:rPr>
                   <w:rFonts w:ascii="Cambria Math" w:hAnsi="Cambria Math"/>
+                  <w:color w:val="FF0000"/>
                 </w:rPr>
                 <m:t>m</m:t>
               </m:r>
@@ -893,6 +1052,7 @@
               <m:r>
                 <w:rPr>
                   <w:rFonts w:ascii="Cambria Math" w:hAnsi="Cambria Math"/>
+                  <w:color w:val="FF0000"/>
                 </w:rPr>
                 <m:t>N(</m:t>
               </m:r>
@@ -902,6 +1062,7 @@
                     <w:rPr>
                       <w:rFonts w:ascii="Cambria Math" w:hAnsi="Cambria Math"/>
                       <w:i/>
+                      <w:color w:val="FF0000"/>
                     </w:rPr>
                   </m:ctrlPr>
                 </m:sSubPr>
@@ -909,6 +1070,7 @@
                   <m:r>
                     <w:rPr>
                       <w:rFonts w:ascii="Cambria Math" w:hAnsi="Cambria Math"/>
+                      <w:color w:val="FF0000"/>
                     </w:rPr>
                     <m:t>B</m:t>
                   </m:r>
@@ -917,6 +1079,7 @@
                   <m:r>
                     <w:rPr>
                       <w:rFonts w:ascii="Cambria Math" w:hAnsi="Cambria Math"/>
+                      <w:color w:val="FF0000"/>
                     </w:rPr>
                     <m:t>i</m:t>
                   </m:r>
@@ -925,6 +1088,7 @@
               <m:r>
                 <w:rPr>
                   <w:rFonts w:ascii="Cambria Math" w:hAnsi="Cambria Math"/>
+                  <w:color w:val="FF0000"/>
                 </w:rPr>
                 <m:t>|0,</m:t>
               </m:r>
@@ -934,6 +1098,7 @@
                     <w:rPr>
                       <w:rFonts w:ascii="Cambria Math" w:hAnsi="Cambria Math"/>
                       <w:i/>
+                      <w:color w:val="FF0000"/>
                     </w:rPr>
                   </m:ctrlPr>
                 </m:sSubSupPr>
@@ -941,6 +1106,7 @@
                   <m:r>
                     <w:rPr>
                       <w:rFonts w:ascii="Cambria Math" w:hAnsi="Cambria Math"/>
+                      <w:color w:val="FF0000"/>
                     </w:rPr>
                     <m:t>σ</m:t>
                   </m:r>
@@ -949,6 +1115,7 @@
                   <m:r>
                     <w:rPr>
                       <w:rFonts w:ascii="Cambria Math" w:hAnsi="Cambria Math"/>
+                      <w:color w:val="FF0000"/>
                     </w:rPr>
                     <m:t>B</m:t>
                   </m:r>
@@ -957,6 +1124,7 @@
                   <m:r>
                     <w:rPr>
                       <w:rFonts w:ascii="Cambria Math" w:hAnsi="Cambria Math"/>
+                      <w:color w:val="FF0000"/>
                     </w:rPr>
                     <m:t>2</m:t>
                   </m:r>
@@ -965,6 +1133,7 @@
               <m:r>
                 <w:rPr>
                   <w:rFonts w:ascii="Cambria Math" w:hAnsi="Cambria Math"/>
+                  <w:color w:val="FF0000"/>
                 </w:rPr>
                 <m:t>I)</m:t>
               </m:r>
@@ -974,11 +1143,17 @@
       </m:oMathPara>
     </w:p>
     <w:p>
+      <w:pPr>
+        <w:rPr>
+          <w:color w:val="FF0000"/>
+        </w:rPr>
+      </w:pPr>
       <m:oMathPara>
         <m:oMath>
           <m:r>
             <w:rPr>
               <w:rFonts w:ascii="Cambria Math" w:hAnsi="Cambria Math"/>
+              <w:color w:val="FF0000"/>
             </w:rPr>
             <m:t>p</m:t>
           </m:r>
@@ -988,6 +1163,7 @@
                 <w:rPr>
                   <w:rFonts w:ascii="Cambria Math" w:hAnsi="Cambria Math"/>
                   <w:i/>
+                  <w:color w:val="FF0000"/>
                 </w:rPr>
               </m:ctrlPr>
             </m:dPr>
@@ -995,6 +1171,7 @@
               <m:r>
                 <w:rPr>
                   <w:rFonts w:ascii="Cambria Math" w:hAnsi="Cambria Math"/>
+                  <w:color w:val="FF0000"/>
                 </w:rPr>
                 <m:t>C</m:t>
               </m:r>
@@ -1006,6 +1183,7 @@
                     <w:rPr>
                       <w:rFonts w:ascii="Cambria Math" w:hAnsi="Cambria Math"/>
                       <w:i/>
+                      <w:color w:val="FF0000"/>
                     </w:rPr>
                   </m:ctrlPr>
                 </m:sSubSupPr>
@@ -1013,6 +1191,7 @@
                   <m:r>
                     <w:rPr>
                       <w:rFonts w:ascii="Cambria Math" w:hAnsi="Cambria Math"/>
+                      <w:color w:val="FF0000"/>
                     </w:rPr>
                     <m:t>σ</m:t>
                   </m:r>
@@ -1021,6 +1200,7 @@
                   <m:r>
                     <w:rPr>
                       <w:rFonts w:ascii="Cambria Math" w:hAnsi="Cambria Math"/>
+                      <w:color w:val="FF0000"/>
                     </w:rPr>
                     <m:t>C</m:t>
                   </m:r>
@@ -1029,6 +1209,7 @@
                   <m:r>
                     <w:rPr>
                       <w:rFonts w:ascii="Cambria Math" w:hAnsi="Cambria Math"/>
+                      <w:color w:val="FF0000"/>
                     </w:rPr>
                     <m:t>2</m:t>
                   </m:r>
@@ -1039,6 +1220,7 @@
           <m:r>
             <w:rPr>
               <w:rFonts w:ascii="Cambria Math" w:hAnsi="Cambria Math"/>
+              <w:color w:val="FF0000"/>
             </w:rPr>
             <m:t>=</m:t>
           </m:r>
@@ -1050,6 +1232,7 @@
                 <w:rPr>
                   <w:rFonts w:ascii="Cambria Math" w:hAnsi="Cambria Math"/>
                   <w:i/>
+                  <w:color w:val="FF0000"/>
                 </w:rPr>
               </m:ctrlPr>
             </m:naryPr>
@@ -1057,6 +1240,7 @@
               <m:r>
                 <w:rPr>
                   <w:rFonts w:ascii="Cambria Math" w:hAnsi="Cambria Math"/>
+                  <w:color w:val="FF0000"/>
                 </w:rPr>
                 <m:t>i=1</m:t>
               </m:r>
@@ -1065,6 +1249,7 @@
               <m:r>
                 <w:rPr>
                   <w:rFonts w:ascii="Cambria Math" w:hAnsi="Cambria Math"/>
+                  <w:color w:val="FF0000"/>
                 </w:rPr>
                 <m:t>n</m:t>
               </m:r>
@@ -1073,6 +1258,7 @@
               <m:r>
                 <w:rPr>
                   <w:rFonts w:ascii="Cambria Math" w:hAnsi="Cambria Math"/>
+                  <w:color w:val="FF0000"/>
                 </w:rPr>
                 <m:t>N(</m:t>
               </m:r>
@@ -1082,6 +1268,7 @@
                     <w:rPr>
                       <w:rFonts w:ascii="Cambria Math" w:hAnsi="Cambria Math"/>
                       <w:i/>
+                      <w:color w:val="FF0000"/>
                     </w:rPr>
                   </m:ctrlPr>
                 </m:sSubPr>
@@ -1089,6 +1276,7 @@
                   <m:r>
                     <w:rPr>
                       <w:rFonts w:ascii="Cambria Math" w:hAnsi="Cambria Math"/>
+                      <w:color w:val="FF0000"/>
                     </w:rPr>
                     <m:t>C</m:t>
                   </m:r>
@@ -1097,6 +1285,7 @@
                   <m:r>
                     <w:rPr>
                       <w:rFonts w:ascii="Cambria Math" w:hAnsi="Cambria Math"/>
+                      <w:color w:val="FF0000"/>
                     </w:rPr>
                     <m:t>i</m:t>
                   </m:r>
@@ -1105,6 +1294,7 @@
               <m:r>
                 <w:rPr>
                   <w:rFonts w:ascii="Cambria Math" w:hAnsi="Cambria Math"/>
+                  <w:color w:val="FF0000"/>
                 </w:rPr>
                 <m:t>|0,</m:t>
               </m:r>
@@ -1114,6 +1304,7 @@
                     <w:rPr>
                       <w:rFonts w:ascii="Cambria Math" w:hAnsi="Cambria Math"/>
                       <w:i/>
+                      <w:color w:val="FF0000"/>
                     </w:rPr>
                   </m:ctrlPr>
                 </m:sSubSupPr>
@@ -1121,6 +1312,7 @@
                   <m:r>
                     <w:rPr>
                       <w:rFonts w:ascii="Cambria Math" w:hAnsi="Cambria Math"/>
+                      <w:color w:val="FF0000"/>
                     </w:rPr>
                     <m:t>σ</m:t>
                   </m:r>
@@ -1129,6 +1321,7 @@
                   <m:r>
                     <w:rPr>
                       <w:rFonts w:ascii="Cambria Math" w:hAnsi="Cambria Math"/>
+                      <w:color w:val="FF0000"/>
                     </w:rPr>
                     <m:t>C</m:t>
                   </m:r>
@@ -1137,6 +1330,7 @@
                   <m:r>
                     <w:rPr>
                       <w:rFonts w:ascii="Cambria Math" w:hAnsi="Cambria Math"/>
+                      <w:color w:val="FF0000"/>
                     </w:rPr>
                     <m:t>2</m:t>
                   </m:r>
@@ -1145,6 +1339,7 @@
               <m:r>
                 <w:rPr>
                   <w:rFonts w:ascii="Cambria Math" w:hAnsi="Cambria Math"/>
+                  <w:color w:val="FF0000"/>
                 </w:rPr>
                 <m:t>I)</m:t>
               </m:r>
@@ -1154,27 +1349,48 @@
       </m:oMathPara>
     </w:p>
     <w:p>
-      <w:r>
+      <w:pPr>
+        <w:rPr>
+          <w:color w:val="FFC000"/>
+        </w:rPr>
+      </w:pPr>
+      <w:r>
+        <w:rPr>
+          <w:color w:val="FFC000"/>
+        </w:rPr>
         <w:t>However, the Gaussian distribution model is more suitable for scores whose expectation is far from 0, e.g. NBA. For</w:t>
       </w:r>
       <w:r>
+        <w:rPr>
+          <w:color w:val="FFC000"/>
+        </w:rPr>
         <w:t xml:space="preserve"> soccer</w:t>
       </w:r>
       <w:r>
+        <w:rPr>
+          <w:color w:val="FFC000"/>
+        </w:rPr>
         <w:t xml:space="preserve">, the domain of entries of </w:t>
       </w:r>
       <m:oMath>
         <m:r>
           <w:rPr>
             <w:rFonts w:ascii="Cambria Math" w:hAnsi="Cambria Math"/>
+            <w:color w:val="FFC000"/>
           </w:rPr>
           <m:t>X</m:t>
         </m:r>
       </m:oMath>
       <w:r>
+        <w:rPr>
+          <w:color w:val="FFC000"/>
+        </w:rPr>
         <w:t xml:space="preserve"> is close to </w:t>
       </w:r>
       <w:r>
+        <w:rPr>
+          <w:color w:val="FFC000"/>
+        </w:rPr>
         <w:lastRenderedPageBreak/>
         <w:t>zero and discrete. It is obvious not suitable for Gaussian model.</w:t>
       </w:r>
@@ -1205,16 +1421,30 @@
       </w:r>
     </w:p>
     <w:p>
-      <w:r>
+      <w:pPr>
+        <w:rPr>
+          <w:color w:val="FF0000"/>
+        </w:rPr>
+      </w:pPr>
+      <w:r>
+        <w:rPr>
+          <w:color w:val="FF0000"/>
+        </w:rPr>
         <w:t>The likelihood of PPMF is given by:</w:t>
       </w:r>
     </w:p>
     <w:p>
+      <w:pPr>
+        <w:rPr>
+          <w:color w:val="FF0000"/>
+        </w:rPr>
+      </w:pPr>
       <m:oMathPara>
         <m:oMath>
           <m:r>
             <w:rPr>
               <w:rFonts w:ascii="Cambria Math" w:hAnsi="Cambria Math"/>
+              <w:color w:val="FF0000"/>
             </w:rPr>
             <m:t>p</m:t>
           </m:r>
@@ -1224,6 +1454,7 @@
                 <w:rPr>
                   <w:rFonts w:ascii="Cambria Math" w:hAnsi="Cambria Math"/>
                   <w:i/>
+                  <w:color w:val="FF0000"/>
                 </w:rPr>
               </m:ctrlPr>
             </m:dPr>
@@ -1231,6 +1462,7 @@
               <m:r>
                 <w:rPr>
                   <w:rFonts w:ascii="Cambria Math" w:hAnsi="Cambria Math"/>
+                  <w:color w:val="FF0000"/>
                 </w:rPr>
                 <m:t>X</m:t>
               </m:r>
@@ -1239,6 +1471,7 @@
               <m:r>
                 <w:rPr>
                   <w:rFonts w:ascii="Cambria Math" w:hAnsi="Cambria Math"/>
+                  <w:color w:val="FF0000"/>
                 </w:rPr>
                 <m:t>B,C,</m:t>
               </m:r>
@@ -1248,6 +1481,7 @@
                     <w:rPr>
                       <w:rFonts w:ascii="Cambria Math" w:hAnsi="Cambria Math"/>
                       <w:i/>
+                      <w:color w:val="FF0000"/>
                     </w:rPr>
                   </m:ctrlPr>
                 </m:sSupPr>
@@ -1255,6 +1489,7 @@
                   <m:r>
                     <w:rPr>
                       <w:rFonts w:ascii="Cambria Math" w:hAnsi="Cambria Math"/>
+                      <w:color w:val="FF0000"/>
                     </w:rPr>
                     <m:t>σ</m:t>
                   </m:r>
@@ -1263,6 +1498,7 @@
                   <m:r>
                     <w:rPr>
                       <w:rFonts w:ascii="Cambria Math" w:hAnsi="Cambria Math"/>
+                      <w:color w:val="FF0000"/>
                     </w:rPr>
                     <m:t>2</m:t>
                   </m:r>
@@ -1273,6 +1509,7 @@
           <m:r>
             <w:rPr>
               <w:rFonts w:ascii="Cambria Math" w:hAnsi="Cambria Math"/>
+              <w:color w:val="FF0000"/>
             </w:rPr>
             <m:t>=</m:t>
           </m:r>
@@ -1284,6 +1521,7 @@
                 <w:rPr>
                   <w:rFonts w:ascii="Cambria Math" w:hAnsi="Cambria Math"/>
                   <w:i/>
+                  <w:color w:val="FF0000"/>
                 </w:rPr>
               </m:ctrlPr>
             </m:naryPr>
@@ -1291,6 +1529,7 @@
               <m:r>
                 <w:rPr>
                   <w:rFonts w:ascii="Cambria Math" w:hAnsi="Cambria Math"/>
+                  <w:color w:val="FF0000"/>
                 </w:rPr>
                 <m:t>i=1</m:t>
               </m:r>
@@ -1299,6 +1538,7 @@
               <m:r>
                 <w:rPr>
                   <w:rFonts w:ascii="Cambria Math" w:hAnsi="Cambria Math"/>
+                  <w:color w:val="FF0000"/>
                 </w:rPr>
                 <m:t>m</m:t>
               </m:r>
@@ -1312,6 +1552,7 @@
                     <w:rPr>
                       <w:rFonts w:ascii="Cambria Math" w:hAnsi="Cambria Math"/>
                       <w:i/>
+                      <w:color w:val="FF0000"/>
                     </w:rPr>
                   </m:ctrlPr>
                 </m:naryPr>
@@ -1319,6 +1560,7 @@
                   <m:r>
                     <w:rPr>
                       <w:rFonts w:ascii="Cambria Math" w:hAnsi="Cambria Math"/>
+                      <w:color w:val="FF0000"/>
                     </w:rPr>
                     <m:t>j=1</m:t>
                   </m:r>
@@ -1327,6 +1569,7 @@
                   <m:r>
                     <w:rPr>
                       <w:rFonts w:ascii="Cambria Math" w:hAnsi="Cambria Math"/>
+                      <w:color w:val="FF0000"/>
                     </w:rPr>
                     <m:t>n</m:t>
                   </m:r>
@@ -1338,6 +1581,7 @@
                         <w:rPr>
                           <w:rFonts w:ascii="Cambria Math" w:hAnsi="Cambria Math"/>
                           <w:i/>
+                          <w:color w:val="FF0000"/>
                         </w:rPr>
                       </m:ctrlPr>
                     </m:sSupPr>
@@ -1345,6 +1589,7 @@
                       <m:r>
                         <w:rPr>
                           <w:rFonts w:ascii="Cambria Math" w:hAnsi="Cambria Math"/>
+                          <w:color w:val="FF0000"/>
                         </w:rPr>
                         <m:t>[</m:t>
                       </m:r>
@@ -1354,12 +1599,14 @@
                         </m:rPr>
                         <w:rPr>
                           <w:rFonts w:ascii="Cambria Math" w:hAnsi="Cambria Math"/>
+                          <w:color w:val="FF0000"/>
                         </w:rPr>
                         <m:t>π</m:t>
                       </m:r>
                       <m:r>
                         <w:rPr>
                           <w:rFonts w:ascii="Cambria Math" w:hAnsi="Cambria Math"/>
+                          <w:color w:val="FF0000"/>
                         </w:rPr>
                         <m:t>(</m:t>
                       </m:r>
@@ -1369,6 +1616,7 @@
                             <w:rPr>
                               <w:rFonts w:ascii="Cambria Math" w:hAnsi="Cambria Math"/>
                               <w:i/>
+                              <w:color w:val="FF0000"/>
                             </w:rPr>
                           </m:ctrlPr>
                         </m:sSubPr>
@@ -1376,6 +1624,7 @@
                           <m:r>
                             <w:rPr>
                               <w:rFonts w:ascii="Cambria Math" w:hAnsi="Cambria Math"/>
+                              <w:color w:val="FF0000"/>
                             </w:rPr>
                             <m:t>X</m:t>
                           </m:r>
@@ -1384,6 +1633,7 @@
                           <m:r>
                             <w:rPr>
                               <w:rFonts w:ascii="Cambria Math" w:hAnsi="Cambria Math"/>
+                              <w:color w:val="FF0000"/>
                             </w:rPr>
                             <m:t>ij</m:t>
                           </m:r>
@@ -1392,6 +1642,7 @@
                       <m:r>
                         <w:rPr>
                           <w:rFonts w:ascii="Cambria Math" w:hAnsi="Cambria Math"/>
+                          <w:color w:val="FF0000"/>
                         </w:rPr>
                         <m:t>|</m:t>
                       </m:r>
@@ -1401,6 +1652,7 @@
                             <w:rPr>
                               <w:rFonts w:ascii="Cambria Math" w:hAnsi="Cambria Math"/>
                               <w:i/>
+                              <w:color w:val="FF0000"/>
                             </w:rPr>
                           </m:ctrlPr>
                         </m:sSubSupPr>
@@ -1408,6 +1660,7 @@
                           <m:r>
                             <w:rPr>
                               <w:rFonts w:ascii="Cambria Math" w:hAnsi="Cambria Math"/>
+                              <w:color w:val="FF0000"/>
                             </w:rPr>
                             <m:t>B</m:t>
                           </m:r>
@@ -1416,6 +1669,7 @@
                           <m:r>
                             <w:rPr>
                               <w:rFonts w:ascii="Cambria Math" w:hAnsi="Cambria Math"/>
+                              <w:color w:val="FF0000"/>
                             </w:rPr>
                             <m:t>i</m:t>
                           </m:r>
@@ -1424,6 +1678,7 @@
                           <m:r>
                             <w:rPr>
                               <w:rFonts w:ascii="Cambria Math" w:hAnsi="Cambria Math"/>
+                              <w:color w:val="FF0000"/>
                             </w:rPr>
                             <m:t>T</m:t>
                           </m:r>
@@ -1435,6 +1690,7 @@
                             <w:rPr>
                               <w:rFonts w:ascii="Cambria Math" w:hAnsi="Cambria Math"/>
                               <w:i/>
+                              <w:color w:val="FF0000"/>
                             </w:rPr>
                           </m:ctrlPr>
                         </m:sSubPr>
@@ -1442,6 +1698,7 @@
                           <m:r>
                             <w:rPr>
                               <w:rFonts w:ascii="Cambria Math" w:hAnsi="Cambria Math"/>
+                              <w:color w:val="FF0000"/>
                             </w:rPr>
                             <m:t>C</m:t>
                           </m:r>
@@ -1450,6 +1707,7 @@
                           <m:r>
                             <w:rPr>
                               <w:rFonts w:ascii="Cambria Math" w:hAnsi="Cambria Math"/>
+                              <w:color w:val="FF0000"/>
                             </w:rPr>
                             <m:t>j</m:t>
                           </m:r>
@@ -1458,6 +1716,7 @@
                       <m:r>
                         <w:rPr>
                           <w:rFonts w:ascii="Cambria Math" w:hAnsi="Cambria Math"/>
+                          <w:color w:val="FF0000"/>
                         </w:rPr>
                         <m:t>)]</m:t>
                       </m:r>
@@ -1469,6 +1728,7 @@
                             <w:rPr>
                               <w:rFonts w:ascii="Cambria Math" w:hAnsi="Cambria Math"/>
                               <w:i/>
+                              <w:color w:val="FF0000"/>
                             </w:rPr>
                           </m:ctrlPr>
                         </m:sSubPr>
@@ -1476,6 +1736,7 @@
                           <m:r>
                             <w:rPr>
                               <w:rFonts w:ascii="Cambria Math" w:hAnsi="Cambria Math"/>
+                              <w:color w:val="FF0000"/>
                             </w:rPr>
                             <m:t>I</m:t>
                           </m:r>
@@ -1484,6 +1745,7 @@
                           <m:r>
                             <w:rPr>
                               <w:rFonts w:ascii="Cambria Math" w:hAnsi="Cambria Math"/>
+                              <w:color w:val="FF0000"/>
                             </w:rPr>
                             <m:t>ij</m:t>
                           </m:r>
@@ -1498,6 +1760,7 @@
           <m:r>
             <w:rPr>
               <w:rFonts w:ascii="Cambria Math" w:hAnsi="Cambria Math"/>
+              <w:color w:val="FF0000"/>
             </w:rPr>
             <m:t>=</m:t>
           </m:r>
@@ -1509,6 +1772,7 @@
                 <w:rPr>
                   <w:rFonts w:ascii="Cambria Math" w:hAnsi="Cambria Math"/>
                   <w:i/>
+                  <w:color w:val="FF0000"/>
                 </w:rPr>
               </m:ctrlPr>
             </m:naryPr>
@@ -1516,6 +1780,7 @@
               <m:r>
                 <w:rPr>
                   <w:rFonts w:ascii="Cambria Math" w:hAnsi="Cambria Math"/>
+                  <w:color w:val="FF0000"/>
                 </w:rPr>
                 <m:t>i=1</m:t>
               </m:r>
@@ -1524,6 +1789,7 @@
               <m:r>
                 <w:rPr>
                   <w:rFonts w:ascii="Cambria Math" w:hAnsi="Cambria Math"/>
+                  <w:color w:val="FF0000"/>
                 </w:rPr>
                 <m:t>m</m:t>
               </m:r>
@@ -1537,6 +1803,7 @@
                     <w:rPr>
                       <w:rFonts w:ascii="Cambria Math" w:hAnsi="Cambria Math"/>
                       <w:i/>
+                      <w:color w:val="FF0000"/>
                     </w:rPr>
                   </m:ctrlPr>
                 </m:naryPr>
@@ -1544,6 +1811,7 @@
                   <m:r>
                     <w:rPr>
                       <w:rFonts w:ascii="Cambria Math" w:hAnsi="Cambria Math"/>
+                      <w:color w:val="FF0000"/>
                     </w:rPr>
                     <m:t>j=1</m:t>
                   </m:r>
@@ -1552,6 +1820,7 @@
                   <m:r>
                     <w:rPr>
                       <w:rFonts w:ascii="Cambria Math" w:hAnsi="Cambria Math"/>
+                      <w:color w:val="FF0000"/>
                     </w:rPr>
                     <m:t>n</m:t>
                   </m:r>
@@ -1563,6 +1832,7 @@
                         <w:rPr>
                           <w:rFonts w:ascii="Cambria Math" w:hAnsi="Cambria Math"/>
                           <w:i/>
+                          <w:color w:val="FF0000"/>
                         </w:rPr>
                       </m:ctrlPr>
                     </m:sSupPr>
@@ -1570,6 +1840,7 @@
                       <m:r>
                         <w:rPr>
                           <w:rFonts w:ascii="Cambria Math" w:hAnsi="Cambria Math"/>
+                          <w:color w:val="FF0000"/>
                         </w:rPr>
                         <m:t>[</m:t>
                       </m:r>
@@ -1579,6 +1850,7 @@
                             <w:rPr>
                               <w:rFonts w:ascii="Cambria Math" w:hAnsi="Cambria Math"/>
                               <w:i/>
+                              <w:color w:val="FF0000"/>
                             </w:rPr>
                           </m:ctrlPr>
                         </m:fPr>
@@ -1589,6 +1861,7 @@
                                 <w:rPr>
                                   <w:rFonts w:ascii="Cambria Math" w:hAnsi="Cambria Math"/>
                                   <w:i/>
+                                  <w:color w:val="FF0000"/>
                                 </w:rPr>
                               </m:ctrlPr>
                             </m:sSupPr>
@@ -1599,6 +1872,7 @@
                                     <w:rPr>
                                       <w:rFonts w:ascii="Cambria Math" w:hAnsi="Cambria Math"/>
                                       <w:i/>
+                                      <w:color w:val="FF0000"/>
                                     </w:rPr>
                                   </m:ctrlPr>
                                 </m:sSubSupPr>
@@ -1606,6 +1880,7 @@
                                   <m:r>
                                     <w:rPr>
                                       <w:rFonts w:ascii="Cambria Math" w:hAnsi="Cambria Math"/>
+                                      <w:color w:val="FF0000"/>
                                     </w:rPr>
                                     <m:t>B</m:t>
                                   </m:r>
@@ -1614,6 +1889,7 @@
                                   <m:r>
                                     <w:rPr>
                                       <w:rFonts w:ascii="Cambria Math" w:hAnsi="Cambria Math"/>
+                                      <w:color w:val="FF0000"/>
                                     </w:rPr>
                                     <m:t>i</m:t>
                                   </m:r>
@@ -1622,6 +1898,7 @@
                                   <m:r>
                                     <w:rPr>
                                       <w:rFonts w:ascii="Cambria Math" w:hAnsi="Cambria Math"/>
+                                      <w:color w:val="FF0000"/>
                                     </w:rPr>
                                     <m:t>T</m:t>
                                   </m:r>
@@ -1633,6 +1910,7 @@
                                     <w:rPr>
                                       <w:rFonts w:ascii="Cambria Math" w:hAnsi="Cambria Math"/>
                                       <w:i/>
+                                      <w:color w:val="FF0000"/>
                                     </w:rPr>
                                   </m:ctrlPr>
                                 </m:sSubPr>
@@ -1640,6 +1918,7 @@
                                   <m:r>
                                     <w:rPr>
                                       <w:rFonts w:ascii="Cambria Math" w:hAnsi="Cambria Math"/>
+                                      <w:color w:val="FF0000"/>
                                     </w:rPr>
                                     <m:t>C</m:t>
                                   </m:r>
@@ -1648,6 +1927,7 @@
                                   <m:r>
                                     <w:rPr>
                                       <w:rFonts w:ascii="Cambria Math" w:hAnsi="Cambria Math"/>
+                                      <w:color w:val="FF0000"/>
                                     </w:rPr>
                                     <m:t>j</m:t>
                                   </m:r>
@@ -1661,6 +1941,7 @@
                                     <w:rPr>
                                       <w:rFonts w:ascii="Cambria Math" w:hAnsi="Cambria Math"/>
                                       <w:i/>
+                                      <w:color w:val="FF0000"/>
                                     </w:rPr>
                                   </m:ctrlPr>
                                 </m:sSubPr>
@@ -1668,6 +1949,7 @@
                                   <m:r>
                                     <w:rPr>
                                       <w:rFonts w:ascii="Cambria Math" w:hAnsi="Cambria Math"/>
+                                      <w:color w:val="FF0000"/>
                                     </w:rPr>
                                     <m:t>X</m:t>
                                   </m:r>
@@ -1676,6 +1958,7 @@
                                   <m:r>
                                     <w:rPr>
                                       <w:rFonts w:ascii="Cambria Math" w:hAnsi="Cambria Math"/>
+                                      <w:color w:val="FF0000"/>
                                     </w:rPr>
                                     <m:t>ij</m:t>
                                   </m:r>
@@ -1691,6 +1974,7 @@
                                 <w:rPr>
                                   <w:rFonts w:ascii="Cambria Math" w:hAnsi="Cambria Math"/>
                                   <w:i/>
+                                  <w:color w:val="FF0000"/>
                                 </w:rPr>
                               </m:ctrlPr>
                             </m:dPr>
@@ -1701,6 +1985,7 @@
                                     <w:rPr>
                                       <w:rFonts w:ascii="Cambria Math" w:hAnsi="Cambria Math"/>
                                       <w:i/>
+                                      <w:color w:val="FF0000"/>
                                     </w:rPr>
                                   </m:ctrlPr>
                                 </m:sSubPr>
@@ -1708,6 +1993,7 @@
                                   <m:r>
                                     <w:rPr>
                                       <w:rFonts w:ascii="Cambria Math" w:hAnsi="Cambria Math"/>
+                                      <w:color w:val="FF0000"/>
                                     </w:rPr>
                                     <m:t>X</m:t>
                                   </m:r>
@@ -1716,6 +2002,7 @@
                                   <m:r>
                                     <w:rPr>
                                       <w:rFonts w:ascii="Cambria Math" w:hAnsi="Cambria Math"/>
+                                      <w:color w:val="FF0000"/>
                                     </w:rPr>
                                     <m:t>ij</m:t>
                                   </m:r>
@@ -1726,6 +2013,7 @@
                           <m:r>
                             <w:rPr>
                               <w:rFonts w:ascii="Cambria Math" w:hAnsi="Cambria Math"/>
+                              <w:color w:val="FF0000"/>
                             </w:rPr>
                             <m:t>!</m:t>
                           </m:r>
@@ -1737,6 +2025,7 @@
                             <w:rPr>
                               <w:rFonts w:ascii="Cambria Math" w:hAnsi="Cambria Math"/>
                               <w:i/>
+                              <w:color w:val="FF0000"/>
                             </w:rPr>
                           </m:ctrlPr>
                         </m:funcPr>
@@ -1747,6 +2036,7 @@
                             </m:rPr>
                             <w:rPr>
                               <w:rFonts w:ascii="Cambria Math" w:hAnsi="Cambria Math"/>
+                              <w:color w:val="FF0000"/>
                             </w:rPr>
                             <m:t>exp</m:t>
                           </m:r>
@@ -1755,6 +2045,7 @@
                           <m:r>
                             <w:rPr>
                               <w:rFonts w:ascii="Cambria Math" w:hAnsi="Cambria Math"/>
+                              <w:color w:val="FF0000"/>
                             </w:rPr>
                             <m:t>(-</m:t>
                           </m:r>
@@ -1764,6 +2055,7 @@
                                 <w:rPr>
                                   <w:rFonts w:ascii="Cambria Math" w:hAnsi="Cambria Math"/>
                                   <w:i/>
+                                  <w:color w:val="FF0000"/>
                                 </w:rPr>
                               </m:ctrlPr>
                             </m:sSubSupPr>
@@ -1771,6 +2063,7 @@
                               <m:r>
                                 <w:rPr>
                                   <w:rFonts w:ascii="Cambria Math" w:hAnsi="Cambria Math"/>
+                                  <w:color w:val="FF0000"/>
                                 </w:rPr>
                                 <m:t>B</m:t>
                               </m:r>
@@ -1779,6 +2072,7 @@
                               <m:r>
                                 <w:rPr>
                                   <w:rFonts w:ascii="Cambria Math" w:hAnsi="Cambria Math"/>
+                                  <w:color w:val="FF0000"/>
                                 </w:rPr>
                                 <m:t>i</m:t>
                               </m:r>
@@ -1787,6 +2081,7 @@
                               <m:r>
                                 <w:rPr>
                                   <w:rFonts w:ascii="Cambria Math" w:hAnsi="Cambria Math"/>
+                                  <w:color w:val="FF0000"/>
                                 </w:rPr>
                                 <m:t>T</m:t>
                               </m:r>
@@ -1798,6 +2093,7 @@
                                 <w:rPr>
                                   <w:rFonts w:ascii="Cambria Math" w:hAnsi="Cambria Math"/>
                                   <w:i/>
+                                  <w:color w:val="FF0000"/>
                                 </w:rPr>
                               </m:ctrlPr>
                             </m:sSubPr>
@@ -1805,6 +2101,7 @@
                               <m:r>
                                 <w:rPr>
                                   <w:rFonts w:ascii="Cambria Math" w:hAnsi="Cambria Math"/>
+                                  <w:color w:val="FF0000"/>
                                 </w:rPr>
                                 <m:t>C</m:t>
                               </m:r>
@@ -1813,6 +2110,7 @@
                               <m:r>
                                 <w:rPr>
                                   <w:rFonts w:ascii="Cambria Math" w:hAnsi="Cambria Math"/>
+                                  <w:color w:val="FF0000"/>
                                 </w:rPr>
                                 <m:t>j</m:t>
                               </m:r>
@@ -1821,6 +2119,7 @@
                           <m:r>
                             <w:rPr>
                               <w:rFonts w:ascii="Cambria Math" w:hAnsi="Cambria Math"/>
+                              <w:color w:val="FF0000"/>
                             </w:rPr>
                             <m:t>)</m:t>
                           </m:r>
@@ -1829,6 +2128,7 @@
                       <m:r>
                         <w:rPr>
                           <w:rFonts w:ascii="Cambria Math" w:hAnsi="Cambria Math"/>
+                          <w:color w:val="FF0000"/>
                         </w:rPr>
                         <m:t>]</m:t>
                       </m:r>
@@ -1840,6 +2140,7 @@
                             <w:rPr>
                               <w:rFonts w:ascii="Cambria Math" w:hAnsi="Cambria Math"/>
                               <w:i/>
+                              <w:color w:val="FF0000"/>
                             </w:rPr>
                           </m:ctrlPr>
                         </m:sSubPr>
@@ -1847,6 +2148,7 @@
                           <m:r>
                             <w:rPr>
                               <w:rFonts w:ascii="Cambria Math" w:hAnsi="Cambria Math"/>
+                              <w:color w:val="FF0000"/>
                             </w:rPr>
                             <m:t>I</m:t>
                           </m:r>
@@ -1855,6 +2157,7 @@
                           <m:r>
                             <w:rPr>
                               <w:rFonts w:ascii="Cambria Math" w:hAnsi="Cambria Math"/>
+                              <w:color w:val="FF0000"/>
                             </w:rPr>
                             <m:t>ij</m:t>
                           </m:r>
@@ -1871,7 +2174,13 @@
     </w:p>
     <w:p>
       <w:r>
-        <w:t>with the same priors as (3)(4)(</w:t>
+        <w:rPr>
+          <w:color w:val="FF0000"/>
+        </w:rPr>
+        <w:t>with the same priors as (3)(4)</w:t>
+      </w:r>
+      <w:r>
+        <w:t>(</w:t>
       </w:r>
       <w:r>
         <w:rPr>
@@ -1887,6 +2196,11 @@
       </w:r>
     </w:p>
     <w:p>
+      <w:pPr>
+        <w:rPr>
+          <w:color w:val="FF0000"/>
+        </w:rPr>
+      </w:pPr>
       <m:oMathPara>
         <m:oMath>
           <m:func>
@@ -1895,6 +2209,7 @@
                 <w:rPr>
                   <w:rFonts w:ascii="Cambria Math" w:hAnsi="Cambria Math"/>
                   <w:i/>
+                  <w:color w:val="FF0000"/>
                 </w:rPr>
               </m:ctrlPr>
             </m:funcPr>
@@ -1905,6 +2220,7 @@
                 </m:rPr>
                 <w:rPr>
                   <w:rFonts w:ascii="Cambria Math" w:hAnsi="Cambria Math"/>
+                  <w:color w:val="FF0000"/>
                 </w:rPr>
                 <m:t>log</m:t>
               </m:r>
@@ -1913,6 +2229,7 @@
               <m:r>
                 <w:rPr>
                   <w:rFonts w:ascii="Cambria Math" w:hAnsi="Cambria Math"/>
+                  <w:color w:val="FF0000"/>
                 </w:rPr>
                 <m:t>p</m:t>
               </m:r>
@@ -1922,6 +2239,7 @@
                     <w:rPr>
                       <w:rFonts w:ascii="Cambria Math" w:hAnsi="Cambria Math"/>
                       <w:i/>
+                      <w:color w:val="FF0000"/>
                     </w:rPr>
                   </m:ctrlPr>
                 </m:dPr>
@@ -1929,6 +2247,7 @@
                   <m:r>
                     <w:rPr>
                       <w:rFonts w:ascii="Cambria Math" w:hAnsi="Cambria Math"/>
+                      <w:color w:val="FF0000"/>
                     </w:rPr>
                     <m:t>B,C</m:t>
                   </m:r>
@@ -1937,6 +2256,7 @@
                   <m:r>
                     <w:rPr>
                       <w:rFonts w:ascii="Cambria Math" w:hAnsi="Cambria Math"/>
+                      <w:color w:val="FF0000"/>
                     </w:rPr>
                     <m:t>X,</m:t>
                   </m:r>
@@ -1946,6 +2266,7 @@
                         <w:rPr>
                           <w:rFonts w:ascii="Cambria Math" w:hAnsi="Cambria Math"/>
                           <w:i/>
+                          <w:color w:val="FF0000"/>
                         </w:rPr>
                       </m:ctrlPr>
                     </m:sSupPr>
@@ -1953,6 +2274,7 @@
                       <m:r>
                         <w:rPr>
                           <w:rFonts w:ascii="Cambria Math" w:hAnsi="Cambria Math"/>
+                          <w:color w:val="FF0000"/>
                         </w:rPr>
                         <m:t>σ</m:t>
                       </m:r>
@@ -1961,6 +2283,7 @@
                       <m:r>
                         <w:rPr>
                           <w:rFonts w:ascii="Cambria Math" w:hAnsi="Cambria Math"/>
+                          <w:color w:val="FF0000"/>
                         </w:rPr>
                         <m:t>2</m:t>
                       </m:r>
@@ -1973,6 +2296,7 @@
           <m:r>
             <w:rPr>
               <w:rFonts w:ascii="Cambria Math" w:hAnsi="Cambria Math"/>
+              <w:color w:val="FF0000"/>
             </w:rPr>
             <m:t>=</m:t>
           </m:r>
@@ -1982,6 +2306,7 @@
                 <w:rPr>
                   <w:rFonts w:ascii="Cambria Math" w:hAnsi="Cambria Math"/>
                   <w:i/>
+                  <w:color w:val="FF0000"/>
                 </w:rPr>
               </m:ctrlPr>
             </m:funcPr>
@@ -1992,6 +2317,7 @@
                 </m:rPr>
                 <w:rPr>
                   <w:rFonts w:ascii="Cambria Math" w:hAnsi="Cambria Math"/>
+                  <w:color w:val="FF0000"/>
                 </w:rPr>
                 <m:t>log</m:t>
               </m:r>
@@ -2000,6 +2326,7 @@
               <m:r>
                 <w:rPr>
                   <w:rFonts w:ascii="Cambria Math" w:hAnsi="Cambria Math"/>
+                  <w:color w:val="FF0000"/>
                 </w:rPr>
                 <m:t>(p</m:t>
               </m:r>
@@ -2009,6 +2336,7 @@
                     <w:rPr>
                       <w:rFonts w:ascii="Cambria Math" w:hAnsi="Cambria Math"/>
                       <w:i/>
+                      <w:color w:val="FF0000"/>
                     </w:rPr>
                   </m:ctrlPr>
                 </m:dPr>
@@ -2016,6 +2344,7 @@
                   <m:r>
                     <w:rPr>
                       <w:rFonts w:ascii="Cambria Math" w:hAnsi="Cambria Math"/>
+                      <w:color w:val="FF0000"/>
                     </w:rPr>
                     <m:t>B</m:t>
                   </m:r>
@@ -2027,6 +2356,7 @@
                         <w:rPr>
                           <w:rFonts w:ascii="Cambria Math" w:hAnsi="Cambria Math"/>
                           <w:i/>
+                          <w:color w:val="FF0000"/>
                         </w:rPr>
                       </m:ctrlPr>
                     </m:sSubSupPr>
@@ -2034,6 +2364,7 @@
                       <m:r>
                         <w:rPr>
                           <w:rFonts w:ascii="Cambria Math" w:hAnsi="Cambria Math"/>
+                          <w:color w:val="FF0000"/>
                         </w:rPr>
                         <m:t>σ</m:t>
                       </m:r>
@@ -2042,6 +2373,7 @@
                       <m:r>
                         <w:rPr>
                           <w:rFonts w:ascii="Cambria Math" w:hAnsi="Cambria Math"/>
+                          <w:color w:val="FF0000"/>
                         </w:rPr>
                         <m:t>B</m:t>
                       </m:r>
@@ -2050,6 +2382,7 @@
                       <m:r>
                         <w:rPr>
                           <w:rFonts w:ascii="Cambria Math" w:hAnsi="Cambria Math"/>
+                          <w:color w:val="FF0000"/>
                         </w:rPr>
                         <m:t>2</m:t>
                       </m:r>
@@ -2060,6 +2393,7 @@
               <m:r>
                 <w:rPr>
                   <w:rFonts w:ascii="Cambria Math" w:hAnsi="Cambria Math"/>
+                  <w:color w:val="FF0000"/>
                 </w:rPr>
                 <m:t>p</m:t>
               </m:r>
@@ -2069,6 +2403,7 @@
                     <w:rPr>
                       <w:rFonts w:ascii="Cambria Math" w:hAnsi="Cambria Math"/>
                       <w:i/>
+                      <w:color w:val="FF0000"/>
                     </w:rPr>
                   </m:ctrlPr>
                 </m:dPr>
@@ -2076,6 +2411,7 @@
                   <m:r>
                     <w:rPr>
                       <w:rFonts w:ascii="Cambria Math" w:hAnsi="Cambria Math"/>
+                      <w:color w:val="FF0000"/>
                     </w:rPr>
                     <m:t>C</m:t>
                   </m:r>
@@ -2087,6 +2423,7 @@
                         <w:rPr>
                           <w:rFonts w:ascii="Cambria Math" w:hAnsi="Cambria Math"/>
                           <w:i/>
+                          <w:color w:val="FF0000"/>
                         </w:rPr>
                       </m:ctrlPr>
                     </m:sSubSupPr>
@@ -2094,6 +2431,7 @@
                       <m:r>
                         <w:rPr>
                           <w:rFonts w:ascii="Cambria Math" w:hAnsi="Cambria Math"/>
+                          <w:color w:val="FF0000"/>
                         </w:rPr>
                         <m:t>σ</m:t>
                       </m:r>
@@ -2102,6 +2440,7 @@
                       <m:r>
                         <w:rPr>
                           <w:rFonts w:ascii="Cambria Math" w:hAnsi="Cambria Math"/>
+                          <w:color w:val="FF0000"/>
                         </w:rPr>
                         <m:t>C</m:t>
                       </m:r>
@@ -2110,6 +2449,7 @@
                       <m:r>
                         <w:rPr>
                           <w:rFonts w:ascii="Cambria Math" w:hAnsi="Cambria Math"/>
+                          <w:color w:val="FF0000"/>
                         </w:rPr>
                         <m:t>2</m:t>
                       </m:r>
@@ -2120,6 +2460,7 @@
               <m:r>
                 <w:rPr>
                   <w:rFonts w:ascii="Cambria Math" w:hAnsi="Cambria Math"/>
+                  <w:color w:val="FF0000"/>
                 </w:rPr>
                 <m:t>p</m:t>
               </m:r>
@@ -2129,6 +2470,7 @@
                     <w:rPr>
                       <w:rFonts w:ascii="Cambria Math" w:hAnsi="Cambria Math"/>
                       <w:i/>
+                      <w:color w:val="FF0000"/>
                     </w:rPr>
                   </m:ctrlPr>
                 </m:dPr>
@@ -2136,6 +2478,7 @@
                   <m:r>
                     <w:rPr>
                       <w:rFonts w:ascii="Cambria Math" w:hAnsi="Cambria Math"/>
+                      <w:color w:val="FF0000"/>
                     </w:rPr>
                     <m:t>X</m:t>
                   </m:r>
@@ -2144,6 +2487,7 @@
                   <m:r>
                     <w:rPr>
                       <w:rFonts w:ascii="Cambria Math" w:hAnsi="Cambria Math"/>
+                      <w:color w:val="FF0000"/>
                     </w:rPr>
                     <m:t>B,C,</m:t>
                   </m:r>
@@ -2153,6 +2497,7 @@
                         <w:rPr>
                           <w:rFonts w:ascii="Cambria Math" w:hAnsi="Cambria Math"/>
                           <w:i/>
+                          <w:color w:val="FF0000"/>
                         </w:rPr>
                       </m:ctrlPr>
                     </m:sSupPr>
@@ -2160,6 +2505,7 @@
                       <m:r>
                         <w:rPr>
                           <w:rFonts w:ascii="Cambria Math" w:hAnsi="Cambria Math"/>
+                          <w:color w:val="FF0000"/>
                         </w:rPr>
                         <m:t>σ</m:t>
                       </m:r>
@@ -2168,6 +2514,7 @@
                       <m:r>
                         <w:rPr>
                           <w:rFonts w:ascii="Cambria Math" w:hAnsi="Cambria Math"/>
+                          <w:color w:val="FF0000"/>
                         </w:rPr>
                         <m:t>2</m:t>
                       </m:r>
@@ -2178,6 +2525,7 @@
               <m:r>
                 <w:rPr>
                   <w:rFonts w:ascii="Cambria Math" w:hAnsi="Cambria Math"/>
+                  <w:color w:val="FF0000"/>
                 </w:rPr>
                 <m:t>)</m:t>
               </m:r>
@@ -2186,8 +2534,16 @@
           <m:r>
             <w:rPr>
               <w:rFonts w:ascii="Cambria Math" w:hAnsi="Cambria Math"/>
+              <w:color w:val="FF0000"/>
             </w:rPr>
-            <m:t>+const1</m:t>
+            <m:t>+const</m:t>
+          </m:r>
+          <m:r>
+            <w:rPr>
+              <w:rFonts w:ascii="Cambria Math" w:hAnsi="Cambria Math"/>
+              <w:color w:val="000000" w:themeColor="text1"/>
+            </w:rPr>
+            <m:t>1</m:t>
           </m:r>
         </m:oMath>
       </m:oMathPara>
@@ -2820,6 +3176,7 @@
       <w:r>
         <w:t xml:space="preserve"> </w:t>
       </w:r>
+      <w:proofErr w:type="gramStart"/>
       <m:oMath>
         <m:r>
           <w:rPr>
@@ -2828,23 +3185,52 @@
           <m:t>B,C</m:t>
         </m:r>
       </m:oMath>
+      <w:proofErr w:type="gramEnd"/>
       <w:r>
         <w:t>.</w:t>
       </w:r>
     </w:p>
     <w:p>
-      <w:r>
-        <w:t xml:space="preserve">Maximizing the log­posterior over </w:t>
-      </w:r>
+      <w:pPr>
+        <w:rPr>
+          <w:color w:val="FFC000"/>
+        </w:rPr>
+      </w:pPr>
+      <w:r>
+        <w:rPr>
+          <w:color w:val="FFC000"/>
+        </w:rPr>
+        <w:t xml:space="preserve">Maximizing the </w:t>
+      </w:r>
+      <w:proofErr w:type="spellStart"/>
+      <w:r>
+        <w:rPr>
+          <w:color w:val="FFC000"/>
+        </w:rPr>
+        <w:t>log­posterior</w:t>
+      </w:r>
+      <w:proofErr w:type="spellEnd"/>
+      <w:r>
+        <w:rPr>
+          <w:color w:val="FFC000"/>
+        </w:rPr>
+        <w:t xml:space="preserve"> over </w:t>
+      </w:r>
+      <w:proofErr w:type="gramStart"/>
       <m:oMath>
         <m:r>
           <w:rPr>
             <w:rFonts w:ascii="Cambria Math" w:hAnsi="Cambria Math"/>
+            <w:color w:val="FFC000"/>
           </w:rPr>
           <m:t>B,C</m:t>
         </m:r>
       </m:oMath>
-      <w:r>
+      <w:proofErr w:type="gramEnd"/>
+      <w:r>
+        <w:rPr>
+          <w:color w:val="FFC000"/>
+        </w:rPr>
         <w:t xml:space="preserve"> with hyperparameters (</w:t>
       </w:r>
       <m:oMath>
@@ -2854,6 +3240,7 @@
               <w:rPr>
                 <w:rFonts w:ascii="Cambria Math" w:hAnsi="Cambria Math"/>
                 <w:i/>
+                <w:color w:val="FFC000"/>
               </w:rPr>
             </m:ctrlPr>
           </m:sSubSupPr>
@@ -2861,6 +3248,7 @@
             <m:r>
               <w:rPr>
                 <w:rFonts w:ascii="Cambria Math" w:hAnsi="Cambria Math"/>
+                <w:color w:val="FFC000"/>
               </w:rPr>
               <m:t>σ</m:t>
             </m:r>
@@ -2869,6 +3257,7 @@
             <m:r>
               <w:rPr>
                 <w:rFonts w:ascii="Cambria Math" w:hAnsi="Cambria Math"/>
+                <w:color w:val="FFC000"/>
               </w:rPr>
               <m:t>B</m:t>
             </m:r>
@@ -2877,6 +3266,7 @@
             <m:r>
               <w:rPr>
                 <w:rFonts w:ascii="Cambria Math" w:hAnsi="Cambria Math"/>
+                <w:color w:val="FFC000"/>
               </w:rPr>
               <m:t xml:space="preserve"> </m:t>
             </m:r>
@@ -2884,6 +3274,9 @@
         </m:sSubSup>
       </m:oMath>
       <w:r>
+        <w:rPr>
+          <w:color w:val="FFC000"/>
+        </w:rPr>
         <w:t xml:space="preserve">, </w:t>
       </w:r>
       <m:oMath>
@@ -2893,6 +3286,7 @@
               <w:rPr>
                 <w:rFonts w:ascii="Cambria Math" w:hAnsi="Cambria Math"/>
                 <w:i/>
+                <w:color w:val="FFC000"/>
               </w:rPr>
             </m:ctrlPr>
           </m:sSubSupPr>
@@ -2900,6 +3294,7 @@
             <m:r>
               <w:rPr>
                 <w:rFonts w:ascii="Cambria Math" w:hAnsi="Cambria Math"/>
+                <w:color w:val="FFC000"/>
               </w:rPr>
               <m:t>σ</m:t>
             </m:r>
@@ -2908,6 +3303,7 @@
             <m:r>
               <w:rPr>
                 <w:rFonts w:ascii="Cambria Math" w:hAnsi="Cambria Math"/>
+                <w:color w:val="FFC000"/>
               </w:rPr>
               <m:t>C</m:t>
             </m:r>
@@ -2916,6 +3312,7 @@
             <m:r>
               <w:rPr>
                 <w:rFonts w:ascii="Cambria Math" w:hAnsi="Cambria Math"/>
+                <w:color w:val="FFC000"/>
               </w:rPr>
               <m:t xml:space="preserve"> </m:t>
             </m:r>
@@ -2923,27 +3320,52 @@
         </m:sSubSup>
       </m:oMath>
       <w:r>
-        <w:t xml:space="preserve">) fixed is equivalent to </w:t>
-      </w:r>
-      <w:r>
+        <w:rPr>
+          <w:color w:val="FFC000"/>
+        </w:rPr>
+        <w:t>) fixed is equivalent to</w:t>
+      </w:r>
+      <w:r>
+        <w:t xml:space="preserve"> </w:t>
+      </w:r>
+      <w:r>
+        <w:rPr>
+          <w:color w:val="FFC000"/>
+        </w:rPr>
         <w:t>max</w:t>
       </w:r>
       <w:r>
+        <w:rPr>
+          <w:color w:val="FFC000"/>
+        </w:rPr>
         <w:t xml:space="preserve">imizing the </w:t>
       </w:r>
       <w:r>
+        <w:rPr>
+          <w:color w:val="FFC000"/>
+        </w:rPr>
         <w:t xml:space="preserve">a </w:t>
       </w:r>
       <w:r>
+        <w:rPr>
+          <w:color w:val="FFC000"/>
+        </w:rPr>
         <w:t>objective function with quadratic regularization terms:</w:t>
       </w:r>
     </w:p>
     <w:p>
+      <w:pPr>
+        <w:rPr>
+          <w:color w:val="FF0000"/>
+        </w:rPr>
+      </w:pPr>
+      <w:bookmarkStart w:id="0" w:name="_GoBack"/>
       <m:oMathPara>
         <m:oMath>
           <m:r>
             <w:rPr>
               <w:rFonts w:ascii="Cambria Math" w:hAnsi="Cambria Math"/>
+              <w:color w:val="FF0000"/>
             </w:rPr>
             <m:t>f(B,C)=-</m:t>
           </m:r>
@@ -2953,6 +3375,7 @@
                 <w:rPr>
                   <w:rFonts w:ascii="Cambria Math" w:hAnsi="Cambria Math"/>
                   <w:i/>
+                  <w:color w:val="FF0000"/>
                 </w:rPr>
               </m:ctrlPr>
             </m:sSubPr>
@@ -2960,6 +3383,7 @@
               <m:r>
                 <w:rPr>
                   <w:rFonts w:ascii="Cambria Math" w:hAnsi="Cambria Math"/>
+                  <w:color w:val="FF0000"/>
                 </w:rPr>
                 <m:t>λ</m:t>
               </m:r>
@@ -2968,6 +3392,7 @@
               <m:r>
                 <w:rPr>
                   <w:rFonts w:ascii="Cambria Math" w:hAnsi="Cambria Math"/>
+                  <w:color w:val="FF0000"/>
                 </w:rPr>
                 <m:t>B</m:t>
               </m:r>
@@ -2981,6 +3406,7 @@
                 <w:rPr>
                   <w:rFonts w:ascii="Cambria Math" w:hAnsi="Cambria Math"/>
                   <w:i/>
+                  <w:color w:val="FF0000"/>
                 </w:rPr>
               </m:ctrlPr>
             </m:naryPr>
@@ -2988,6 +3414,7 @@
               <m:r>
                 <w:rPr>
                   <w:rFonts w:ascii="Cambria Math" w:hAnsi="Cambria Math"/>
+                  <w:color w:val="FF0000"/>
                 </w:rPr>
                 <m:t>i=1</m:t>
               </m:r>
@@ -2996,6 +3423,7 @@
               <m:r>
                 <w:rPr>
                   <w:rFonts w:ascii="Cambria Math" w:hAnsi="Cambria Math"/>
+                  <w:color w:val="FF0000"/>
                 </w:rPr>
                 <m:t>m</m:t>
               </m:r>
@@ -3007,6 +3435,7 @@
                     <w:rPr>
                       <w:rFonts w:ascii="Cambria Math" w:hAnsi="Cambria Math"/>
                       <w:i/>
+                      <w:color w:val="FF0000"/>
                     </w:rPr>
                   </m:ctrlPr>
                 </m:sSubPr>
@@ -3017,6 +3446,7 @@
                         <w:rPr>
                           <w:rFonts w:ascii="Cambria Math" w:hAnsi="Cambria Math"/>
                           <w:i/>
+                          <w:color w:val="FF0000"/>
                         </w:rPr>
                       </m:ctrlPr>
                     </m:sSubSupPr>
@@ -3024,6 +3454,7 @@
                       <m:r>
                         <w:rPr>
                           <w:rFonts w:ascii="Cambria Math" w:hAnsi="Cambria Math"/>
+                          <w:color w:val="FF0000"/>
                         </w:rPr>
                         <m:t>B</m:t>
                       </m:r>
@@ -3032,6 +3463,7 @@
                       <m:r>
                         <w:rPr>
                           <w:rFonts w:ascii="Cambria Math" w:hAnsi="Cambria Math"/>
+                          <w:color w:val="FF0000"/>
                         </w:rPr>
                         <m:t>i</m:t>
                       </m:r>
@@ -3040,6 +3472,7 @@
                       <m:r>
                         <w:rPr>
                           <w:rFonts w:ascii="Cambria Math" w:hAnsi="Cambria Math"/>
+                          <w:color w:val="FF0000"/>
                         </w:rPr>
                         <m:t>T</m:t>
                       </m:r>
@@ -3048,6 +3481,7 @@
                   <m:r>
                     <w:rPr>
                       <w:rFonts w:ascii="Cambria Math" w:hAnsi="Cambria Math"/>
+                      <w:color w:val="FF0000"/>
                     </w:rPr>
                     <m:t>B</m:t>
                   </m:r>
@@ -3056,6 +3490,7 @@
                   <m:r>
                     <w:rPr>
                       <w:rFonts w:ascii="Cambria Math" w:hAnsi="Cambria Math"/>
+                      <w:color w:val="FF0000"/>
                     </w:rPr>
                     <m:t>i</m:t>
                   </m:r>
@@ -3066,6 +3501,7 @@
           <m:r>
             <w:rPr>
               <w:rFonts w:ascii="Cambria Math" w:hAnsi="Cambria Math"/>
+              <w:color w:val="FF0000"/>
             </w:rPr>
             <m:t>-</m:t>
           </m:r>
@@ -3075,6 +3511,7 @@
                 <w:rPr>
                   <w:rFonts w:ascii="Cambria Math" w:hAnsi="Cambria Math"/>
                   <w:i/>
+                  <w:color w:val="FF0000"/>
                 </w:rPr>
               </m:ctrlPr>
             </m:sSubPr>
@@ -3082,6 +3519,7 @@
               <m:r>
                 <w:rPr>
                   <w:rFonts w:ascii="Cambria Math" w:hAnsi="Cambria Math"/>
+                  <w:color w:val="FF0000"/>
                 </w:rPr>
                 <m:t>λ</m:t>
               </m:r>
@@ -3090,6 +3528,7 @@
               <m:r>
                 <w:rPr>
                   <w:rFonts w:ascii="Cambria Math" w:hAnsi="Cambria Math"/>
+                  <w:color w:val="FF0000"/>
                 </w:rPr>
                 <m:t>C</m:t>
               </m:r>
@@ -3103,6 +3542,7 @@
                 <w:rPr>
                   <w:rFonts w:ascii="Cambria Math" w:hAnsi="Cambria Math"/>
                   <w:i/>
+                  <w:color w:val="FF0000"/>
                 </w:rPr>
               </m:ctrlPr>
             </m:naryPr>
@@ -3110,6 +3550,7 @@
               <m:r>
                 <w:rPr>
                   <w:rFonts w:ascii="Cambria Math" w:hAnsi="Cambria Math"/>
+                  <w:color w:val="FF0000"/>
                 </w:rPr>
                 <m:t>i=1</m:t>
               </m:r>
@@ -3118,6 +3559,7 @@
               <m:r>
                 <w:rPr>
                   <w:rFonts w:ascii="Cambria Math" w:hAnsi="Cambria Math"/>
+                  <w:color w:val="FF0000"/>
                 </w:rPr>
                 <m:t>n</m:t>
               </m:r>
@@ -3129,6 +3571,7 @@
                     <w:rPr>
                       <w:rFonts w:ascii="Cambria Math" w:hAnsi="Cambria Math"/>
                       <w:i/>
+                      <w:color w:val="FF0000"/>
                     </w:rPr>
                   </m:ctrlPr>
                 </m:sSubPr>
@@ -3139,6 +3582,7 @@
                         <w:rPr>
                           <w:rFonts w:ascii="Cambria Math" w:hAnsi="Cambria Math"/>
                           <w:i/>
+                          <w:color w:val="FF0000"/>
                         </w:rPr>
                       </m:ctrlPr>
                     </m:sSubSupPr>
@@ -3146,6 +3590,7 @@
                       <m:r>
                         <w:rPr>
                           <w:rFonts w:ascii="Cambria Math" w:hAnsi="Cambria Math"/>
+                          <w:color w:val="FF0000"/>
                         </w:rPr>
                         <m:t>C</m:t>
                       </m:r>
@@ -3154,6 +3599,7 @@
                       <m:r>
                         <w:rPr>
                           <w:rFonts w:ascii="Cambria Math" w:hAnsi="Cambria Math"/>
+                          <w:color w:val="FF0000"/>
                         </w:rPr>
                         <m:t>i</m:t>
                       </m:r>
@@ -3162,6 +3608,7 @@
                       <m:r>
                         <w:rPr>
                           <w:rFonts w:ascii="Cambria Math" w:hAnsi="Cambria Math"/>
+                          <w:color w:val="FF0000"/>
                         </w:rPr>
                         <m:t>T</m:t>
                       </m:r>
@@ -3170,6 +3617,7 @@
                   <m:r>
                     <w:rPr>
                       <w:rFonts w:ascii="Cambria Math" w:hAnsi="Cambria Math"/>
+                      <w:color w:val="FF0000"/>
                     </w:rPr>
                     <m:t>C</m:t>
                   </m:r>
@@ -3178,6 +3626,7 @@
                   <m:r>
                     <w:rPr>
                       <w:rFonts w:ascii="Cambria Math" w:hAnsi="Cambria Math"/>
+                      <w:color w:val="FF0000"/>
                     </w:rPr>
                     <m:t>i</m:t>
                   </m:r>
@@ -3188,6 +3637,7 @@
           <m:r>
             <w:rPr>
               <w:rFonts w:ascii="Cambria Math" w:hAnsi="Cambria Math"/>
+              <w:color w:val="FF0000"/>
             </w:rPr>
             <m:t>+</m:t>
           </m:r>
@@ -3199,6 +3649,7 @@
                 <w:rPr>
                   <w:rFonts w:ascii="Cambria Math" w:hAnsi="Cambria Math"/>
                   <w:i/>
+                  <w:color w:val="FF0000"/>
                 </w:rPr>
               </m:ctrlPr>
             </m:naryPr>
@@ -3206,6 +3657,7 @@
               <m:r>
                 <w:rPr>
                   <w:rFonts w:ascii="Cambria Math" w:hAnsi="Cambria Math"/>
+                  <w:color w:val="FF0000"/>
                 </w:rPr>
                 <m:t>i=1</m:t>
               </m:r>
@@ -3214,6 +3666,7 @@
               <m:r>
                 <w:rPr>
                   <w:rFonts w:ascii="Cambria Math" w:hAnsi="Cambria Math"/>
+                  <w:color w:val="FF0000"/>
                 </w:rPr>
                 <m:t>m</m:t>
               </m:r>
@@ -3227,6 +3680,7 @@
                     <w:rPr>
                       <w:rFonts w:ascii="Cambria Math" w:hAnsi="Cambria Math"/>
                       <w:i/>
+                      <w:color w:val="FF0000"/>
                     </w:rPr>
                   </m:ctrlPr>
                 </m:naryPr>
@@ -3234,6 +3688,7 @@
                   <m:r>
                     <w:rPr>
                       <w:rFonts w:ascii="Cambria Math" w:hAnsi="Cambria Math"/>
+                      <w:color w:val="FF0000"/>
                     </w:rPr>
                     <m:t>j=1</m:t>
                   </m:r>
@@ -3242,6 +3697,7 @@
                   <m:r>
                     <w:rPr>
                       <w:rFonts w:ascii="Cambria Math" w:hAnsi="Cambria Math"/>
+                      <w:color w:val="FF0000"/>
                     </w:rPr>
                     <m:t>n</m:t>
                   </m:r>
@@ -3255,6 +3711,7 @@
                         <w:rPr>
                           <w:rFonts w:ascii="Cambria Math" w:hAnsi="Cambria Math"/>
                           <w:i/>
+                          <w:color w:val="FF0000"/>
                         </w:rPr>
                       </m:ctrlPr>
                     </m:dPr>
@@ -3265,6 +3722,7 @@
                             <w:rPr>
                               <w:rFonts w:ascii="Cambria Math" w:hAnsi="Cambria Math"/>
                               <w:i/>
+                              <w:color w:val="FF0000"/>
                             </w:rPr>
                           </m:ctrlPr>
                         </m:sSubPr>
@@ -3272,6 +3730,7 @@
                           <m:r>
                             <w:rPr>
                               <w:rFonts w:ascii="Cambria Math" w:hAnsi="Cambria Math"/>
+                              <w:color w:val="FF0000"/>
                             </w:rPr>
                             <m:t>X</m:t>
                           </m:r>
@@ -3280,6 +3739,7 @@
                           <m:r>
                             <w:rPr>
                               <w:rFonts w:ascii="Cambria Math" w:hAnsi="Cambria Math"/>
+                              <w:color w:val="FF0000"/>
                             </w:rPr>
                             <m:t>ij</m:t>
                           </m:r>
@@ -3290,6 +3750,7 @@
                           <m:ctrlPr>
                             <w:rPr>
                               <w:rFonts w:ascii="Cambria Math" w:hAnsi="Cambria Math"/>
+                              <w:color w:val="FF0000"/>
                             </w:rPr>
                           </m:ctrlPr>
                         </m:funcPr>
@@ -3300,6 +3761,7 @@
                             </m:rPr>
                             <w:rPr>
                               <w:rFonts w:ascii="Cambria Math" w:hAnsi="Cambria Math"/>
+                              <w:color w:val="FF0000"/>
                             </w:rPr>
                             <m:t>log</m:t>
                           </m:r>
@@ -3311,6 +3773,7 @@
                                 <w:rPr>
                                   <w:rFonts w:ascii="Cambria Math" w:hAnsi="Cambria Math"/>
                                   <w:i/>
+                                  <w:color w:val="FF0000"/>
                                 </w:rPr>
                               </m:ctrlPr>
                             </m:dPr>
@@ -3321,6 +3784,7 @@
                                     <w:rPr>
                                       <w:rFonts w:ascii="Cambria Math" w:hAnsi="Cambria Math"/>
                                       <w:i/>
+                                      <w:color w:val="FF0000"/>
                                     </w:rPr>
                                   </m:ctrlPr>
                                 </m:sSubSupPr>
@@ -3328,6 +3792,7 @@
                                   <m:r>
                                     <w:rPr>
                                       <w:rFonts w:ascii="Cambria Math" w:hAnsi="Cambria Math"/>
+                                      <w:color w:val="FF0000"/>
                                     </w:rPr>
                                     <m:t>B</m:t>
                                   </m:r>
@@ -3336,6 +3801,7 @@
                                   <m:r>
                                     <w:rPr>
                                       <w:rFonts w:ascii="Cambria Math" w:hAnsi="Cambria Math"/>
+                                      <w:color w:val="FF0000"/>
                                     </w:rPr>
                                     <m:t>i</m:t>
                                   </m:r>
@@ -3344,6 +3810,7 @@
                                   <m:r>
                                     <w:rPr>
                                       <w:rFonts w:ascii="Cambria Math" w:hAnsi="Cambria Math"/>
+                                      <w:color w:val="FF0000"/>
                                     </w:rPr>
                                     <m:t>T</m:t>
                                   </m:r>
@@ -3355,6 +3822,7 @@
                                     <w:rPr>
                                       <w:rFonts w:ascii="Cambria Math" w:hAnsi="Cambria Math"/>
                                       <w:i/>
+                                      <w:color w:val="FF0000"/>
                                     </w:rPr>
                                   </m:ctrlPr>
                                 </m:sSubPr>
@@ -3362,6 +3830,7 @@
                                   <m:r>
                                     <w:rPr>
                                       <w:rFonts w:ascii="Cambria Math" w:hAnsi="Cambria Math"/>
+                                      <w:color w:val="FF0000"/>
                                     </w:rPr>
                                     <m:t>C</m:t>
                                   </m:r>
@@ -3370,6 +3839,7 @@
                                   <m:r>
                                     <w:rPr>
                                       <w:rFonts w:ascii="Cambria Math" w:hAnsi="Cambria Math"/>
+                                      <w:color w:val="FF0000"/>
                                     </w:rPr>
                                     <m:t>j</m:t>
                                   </m:r>
@@ -3382,6 +3852,7 @@
                       <m:r>
                         <w:rPr>
                           <w:rFonts w:ascii="Cambria Math" w:hAnsi="Cambria Math"/>
+                          <w:color w:val="FF0000"/>
                         </w:rPr>
                         <m:t>-</m:t>
                       </m:r>
@@ -3391,6 +3862,7 @@
                             <w:rPr>
                               <w:rFonts w:ascii="Cambria Math" w:hAnsi="Cambria Math"/>
                               <w:i/>
+                              <w:color w:val="FF0000"/>
                             </w:rPr>
                           </m:ctrlPr>
                         </m:sSubSupPr>
@@ -3398,6 +3870,7 @@
                           <m:r>
                             <w:rPr>
                               <w:rFonts w:ascii="Cambria Math" w:hAnsi="Cambria Math"/>
+                              <w:color w:val="FF0000"/>
                             </w:rPr>
                             <m:t>B</m:t>
                           </m:r>
@@ -3406,6 +3879,7 @@
                           <m:r>
                             <w:rPr>
                               <w:rFonts w:ascii="Cambria Math" w:hAnsi="Cambria Math"/>
+                              <w:color w:val="FF0000"/>
                             </w:rPr>
                             <m:t>i</m:t>
                           </m:r>
@@ -3414,6 +3888,7 @@
                           <m:r>
                             <w:rPr>
                               <w:rFonts w:ascii="Cambria Math" w:hAnsi="Cambria Math"/>
+                              <w:color w:val="FF0000"/>
                             </w:rPr>
                             <m:t>T</m:t>
                           </m:r>
@@ -3425,6 +3900,7 @@
                             <w:rPr>
                               <w:rFonts w:ascii="Cambria Math" w:hAnsi="Cambria Math"/>
                               <w:i/>
+                              <w:color w:val="FF0000"/>
                             </w:rPr>
                           </m:ctrlPr>
                         </m:sSubPr>
@@ -3432,6 +3908,7 @@
                           <m:r>
                             <w:rPr>
                               <w:rFonts w:ascii="Cambria Math" w:hAnsi="Cambria Math"/>
+                              <w:color w:val="FF0000"/>
                             </w:rPr>
                             <m:t>C</m:t>
                           </m:r>
@@ -3440,6 +3917,7 @@
                           <m:r>
                             <w:rPr>
                               <w:rFonts w:ascii="Cambria Math" w:hAnsi="Cambria Math"/>
+                              <w:color w:val="FF0000"/>
                             </w:rPr>
                             <m:t>j</m:t>
                           </m:r>
@@ -3454,7 +3932,13 @@
         </m:oMath>
       </m:oMathPara>
     </w:p>
+    <w:bookmarkEnd w:id="0"/>
     <w:p>
+      <w:pPr>
+        <w:rPr>
+          <w:color w:val="FF0000"/>
+        </w:rPr>
+      </w:pPr>
       <w:r>
         <w:t xml:space="preserve">where </w:t>
       </w:r>
@@ -3650,7 +4134,13 @@
         </m:f>
       </m:oMath>
       <w:r>
-        <w:t xml:space="preserve">. We can choose values for </w:t>
+        <w:t xml:space="preserve">. </w:t>
+      </w:r>
+      <w:r>
+        <w:rPr>
+          <w:color w:val="FFC000"/>
+        </w:rPr>
+        <w:t xml:space="preserve">We can choose values for </w:t>
       </w:r>
       <m:oMath>
         <m:sSubSup>
@@ -3659,6 +4149,7 @@
               <w:rPr>
                 <w:rFonts w:ascii="Cambria Math" w:hAnsi="Cambria Math"/>
                 <w:i/>
+                <w:color w:val="FFC000"/>
               </w:rPr>
             </m:ctrlPr>
           </m:sSubSupPr>
@@ -3666,6 +4157,7 @@
             <m:r>
               <w:rPr>
                 <w:rFonts w:ascii="Cambria Math" w:hAnsi="Cambria Math"/>
+                <w:color w:val="FFC000"/>
               </w:rPr>
               <m:t>σ</m:t>
             </m:r>
@@ -3674,6 +4166,7 @@
             <m:r>
               <w:rPr>
                 <w:rFonts w:ascii="Cambria Math" w:hAnsi="Cambria Math"/>
+                <w:color w:val="FFC000"/>
               </w:rPr>
               <m:t>B</m:t>
             </m:r>
@@ -3682,6 +4175,7 @@
             <m:r>
               <w:rPr>
                 <w:rFonts w:ascii="Cambria Math" w:hAnsi="Cambria Math"/>
+                <w:color w:val="FFC000"/>
               </w:rPr>
               <m:t xml:space="preserve"> </m:t>
             </m:r>
@@ -3689,6 +4183,9 @@
         </m:sSubSup>
       </m:oMath>
       <w:r>
+        <w:rPr>
+          <w:color w:val="FFC000"/>
+        </w:rPr>
         <w:t xml:space="preserve"> and </w:t>
       </w:r>
       <m:oMath>
@@ -3698,6 +4195,7 @@
               <w:rPr>
                 <w:rFonts w:ascii="Cambria Math" w:hAnsi="Cambria Math"/>
                 <w:i/>
+                <w:color w:val="FFC000"/>
               </w:rPr>
             </m:ctrlPr>
           </m:sSubSupPr>
@@ -3705,6 +4203,7 @@
             <m:r>
               <w:rPr>
                 <w:rFonts w:ascii="Cambria Math" w:hAnsi="Cambria Math"/>
+                <w:color w:val="FFC000"/>
               </w:rPr>
               <m:t>σ</m:t>
             </m:r>
@@ -3713,6 +4212,7 @@
             <m:r>
               <w:rPr>
                 <w:rFonts w:ascii="Cambria Math" w:hAnsi="Cambria Math"/>
+                <w:color w:val="FFC000"/>
               </w:rPr>
               <m:t>C</m:t>
             </m:r>
@@ -3721,6 +4221,7 @@
             <m:r>
               <w:rPr>
                 <w:rFonts w:ascii="Cambria Math" w:hAnsi="Cambria Math"/>
+                <w:color w:val="FFC000"/>
               </w:rPr>
               <m:t xml:space="preserve"> </m:t>
             </m:r>
@@ -3728,31 +4229,47 @@
         </m:sSubSup>
       </m:oMath>
       <w:r>
-        <w:t xml:space="preserve"> by using t</w:t>
-      </w:r>
-      <w:r>
-        <w:t>he soft weight­sharing methods (</w:t>
-      </w:r>
-      <w:r>
-        <w:t>Steven J. Nowlan and Geoffrey E. Hinton.</w:t>
-      </w:r>
-      <w:r>
-        <w:t>)</w:t>
-      </w:r>
-      <w:r>
-        <w:t>, but for simplicity, point estimates obtained from the data</w:t>
-      </w:r>
-      <w:r>
-        <w:t xml:space="preserve"> is used</w:t>
-      </w:r>
-      <w:r>
-        <w:t xml:space="preserve">. Minimizing the objective function gives a local minimum, which is a maximum a posteriori (MAP) estimate. PyMC3 </w:t>
-      </w:r>
-      <w:r>
-        <w:t>is used</w:t>
-      </w:r>
-      <w:r>
-        <w:t xml:space="preserve"> to find the MAP estimate with Powell optimization.</w:t>
+        <w:rPr>
+          <w:color w:val="FFC000"/>
+        </w:rPr>
+        <w:t xml:space="preserve"> by using the soft </w:t>
+      </w:r>
+      <w:proofErr w:type="spellStart"/>
+      <w:r>
+        <w:rPr>
+          <w:color w:val="FFC000"/>
+        </w:rPr>
+        <w:t>weight­sharing</w:t>
+      </w:r>
+      <w:proofErr w:type="spellEnd"/>
+      <w:r>
+        <w:rPr>
+          <w:color w:val="FFC000"/>
+        </w:rPr>
+        <w:t xml:space="preserve"> methods (Steven J. </w:t>
+      </w:r>
+      <w:proofErr w:type="spellStart"/>
+      <w:r>
+        <w:rPr>
+          <w:color w:val="FFC000"/>
+        </w:rPr>
+        <w:t>Nowlan</w:t>
+      </w:r>
+      <w:proofErr w:type="spellEnd"/>
+      <w:r>
+        <w:rPr>
+          <w:color w:val="FFC000"/>
+        </w:rPr>
+        <w:t xml:space="preserve"> and Geoffrey E. Hinton.), but for simplicity, point estimates obtained from the data is used</w:t>
+      </w:r>
+      <w:r>
+        <w:t xml:space="preserve">. </w:t>
+      </w:r>
+      <w:r>
+        <w:rPr>
+          <w:color w:val="FF0000"/>
+        </w:rPr>
+        <w:t>Minimizing the objective function gives a local minimum, which is a maximum a posteriori (MAP) estimate. PyMC3 is used to find the MAP estimate with Powell optimization.</w:t>
       </w:r>
     </w:p>
     <w:p>
@@ -3831,24 +4348,45 @@
     <w:p/>
     <w:p/>
     <w:p>
-      <w:r>
+      <w:pPr>
+        <w:rPr>
+          <w:color w:val="FF0000"/>
+        </w:rPr>
+      </w:pPr>
+      <w:r>
+        <w:rPr>
+          <w:color w:val="FF0000"/>
+        </w:rPr>
         <w:t xml:space="preserve">PPMF can achieve an accuracy of over 40%. Although the accuracy difference between PPMF and PMF is not significant, we believe PPMF is a more suitable model for </w:t>
       </w:r>
       <w:r>
+        <w:rPr>
+          <w:color w:val="FF0000"/>
+        </w:rPr>
         <w:t xml:space="preserve">soccer </w:t>
       </w:r>
-      <w:bookmarkStart w:id="0" w:name="_GoBack"/>
-      <w:bookmarkEnd w:id="0"/>
-      <w:r>
-        <w:t xml:space="preserve">prediction. </w:t>
+      <w:r>
+        <w:rPr>
+          <w:color w:val="FF0000"/>
+        </w:rPr>
+        <w:t>prediction.</w:t>
+      </w:r>
+      <w:r>
+        <w:t xml:space="preserve"> </w:t>
       </w:r>
       <w:r>
         <w:t xml:space="preserve">For now, only the game goals is used for prediction. </w:t>
       </w:r>
       <w:r>
+        <w:rPr>
+          <w:color w:val="FF0000"/>
+        </w:rPr>
         <w:t>I</w:t>
       </w:r>
       <w:r>
+        <w:rPr>
+          <w:color w:val="FF0000"/>
+        </w:rPr>
         <w:t xml:space="preserve">n the future, more features of the game should be incorporated. </w:t>
       </w:r>
     </w:p>
@@ -4667,11 +5205,11 @@
           <c:showBubbleSize val="0"/>
         </c:dLbls>
         <c:smooth val="0"/>
-        <c:axId val="-1760246880"/>
-        <c:axId val="-1760244560"/>
+        <c:axId val="-1760099584"/>
+        <c:axId val="-1820942976"/>
       </c:lineChart>
       <c:catAx>
-        <c:axId val="-1760246880"/>
+        <c:axId val="-1760099584"/>
         <c:scaling>
           <c:orientation val="minMax"/>
         </c:scaling>
@@ -4713,7 +5251,7 @@
             <a:endParaRPr lang="zh-CN"/>
           </a:p>
         </c:txPr>
-        <c:crossAx val="-1760244560"/>
+        <c:crossAx val="-1820942976"/>
         <c:crosses val="autoZero"/>
         <c:auto val="1"/>
         <c:lblAlgn val="ctr"/>
@@ -4721,7 +5259,7 @@
         <c:noMultiLvlLbl val="0"/>
       </c:catAx>
       <c:valAx>
-        <c:axId val="-1760244560"/>
+        <c:axId val="-1820942976"/>
         <c:scaling>
           <c:orientation val="minMax"/>
         </c:scaling>
@@ -4772,7 +5310,7 @@
             <a:endParaRPr lang="zh-CN"/>
           </a:p>
         </c:txPr>
-        <c:crossAx val="-1760246880"/>
+        <c:crossAx val="-1760099584"/>
         <c:crosses val="autoZero"/>
         <c:crossBetween val="between"/>
       </c:valAx>

</xml_diff>